<commit_message>
Thesis progress... Some cosmetics in boards/board.h
</commit_message>
<xml_diff>
--- a/doc/thesis/Praca.docx
+++ b/doc/thesis/Praca.docx
@@ -778,7 +778,7 @@
             <w:noProof/>
             <w:webHidden/>
           </w:rPr>
-          <w:t>6</w:t>
+          <w:t>5</w:t>
         </w:r>
         <w:r>
           <w:rPr>
@@ -867,7 +867,7 @@
             <w:noProof/>
             <w:webHidden/>
           </w:rPr>
-          <w:t>8</w:t>
+          <w:t>5</w:t>
         </w:r>
         <w:r>
           <w:rPr>
@@ -955,7 +955,7 @@
             <w:noProof/>
             <w:webHidden/>
           </w:rPr>
-          <w:t>8</w:t>
+          <w:t>5</w:t>
         </w:r>
         <w:r>
           <w:rPr>
@@ -1043,7 +1043,7 @@
             <w:noProof/>
             <w:webHidden/>
           </w:rPr>
-          <w:t>9</w:t>
+          <w:t>5</w:t>
         </w:r>
         <w:r>
           <w:rPr>
@@ -1131,7 +1131,7 @@
             <w:noProof/>
             <w:webHidden/>
           </w:rPr>
-          <w:t>11</w:t>
+          <w:t>5</w:t>
         </w:r>
         <w:r>
           <w:rPr>
@@ -1219,7 +1219,7 @@
             <w:noProof/>
             <w:webHidden/>
           </w:rPr>
-          <w:t>13</w:t>
+          <w:t>5</w:t>
         </w:r>
         <w:r>
           <w:rPr>
@@ -1307,7 +1307,7 @@
             <w:noProof/>
             <w:webHidden/>
           </w:rPr>
-          <w:t>14</w:t>
+          <w:t>5</w:t>
         </w:r>
         <w:r>
           <w:rPr>
@@ -1395,7 +1395,7 @@
             <w:noProof/>
             <w:webHidden/>
           </w:rPr>
-          <w:t>14</w:t>
+          <w:t>5</w:t>
         </w:r>
         <w:r>
           <w:rPr>
@@ -1483,7 +1483,7 @@
             <w:noProof/>
             <w:webHidden/>
           </w:rPr>
-          <w:t>14</w:t>
+          <w:t>5</w:t>
         </w:r>
         <w:r>
           <w:rPr>
@@ -1571,7 +1571,7 @@
             <w:noProof/>
             <w:webHidden/>
           </w:rPr>
-          <w:t>15</w:t>
+          <w:t>5</w:t>
         </w:r>
         <w:r>
           <w:rPr>
@@ -1659,7 +1659,7 @@
             <w:noProof/>
             <w:webHidden/>
           </w:rPr>
-          <w:t>15</w:t>
+          <w:t>5</w:t>
         </w:r>
         <w:r>
           <w:rPr>
@@ -1747,7 +1747,7 @@
             <w:noProof/>
             <w:webHidden/>
           </w:rPr>
-          <w:t>16</w:t>
+          <w:t>5</w:t>
         </w:r>
         <w:r>
           <w:rPr>
@@ -1835,7 +1835,7 @@
             <w:noProof/>
             <w:webHidden/>
           </w:rPr>
-          <w:t>17</w:t>
+          <w:t>5</w:t>
         </w:r>
         <w:r>
           <w:rPr>
@@ -1924,7 +1924,7 @@
             <w:noProof/>
             <w:webHidden/>
           </w:rPr>
-          <w:t>18</w:t>
+          <w:t>5</w:t>
         </w:r>
         <w:r>
           <w:rPr>
@@ -2012,7 +2012,7 @@
             <w:noProof/>
             <w:webHidden/>
           </w:rPr>
-          <w:t>18</w:t>
+          <w:t>5</w:t>
         </w:r>
         <w:r>
           <w:rPr>
@@ -2100,7 +2100,7 @@
             <w:noProof/>
             <w:webHidden/>
           </w:rPr>
-          <w:t>19</w:t>
+          <w:t>5</w:t>
         </w:r>
         <w:r>
           <w:rPr>
@@ -2188,7 +2188,7 @@
             <w:noProof/>
             <w:webHidden/>
           </w:rPr>
-          <w:t>21</w:t>
+          <w:t>5</w:t>
         </w:r>
         <w:r>
           <w:rPr>
@@ -2276,7 +2276,7 @@
             <w:noProof/>
             <w:webHidden/>
           </w:rPr>
-          <w:t>21</w:t>
+          <w:t>5</w:t>
         </w:r>
         <w:r>
           <w:rPr>
@@ -2364,7 +2364,7 @@
             <w:noProof/>
             <w:webHidden/>
           </w:rPr>
-          <w:t>21</w:t>
+          <w:t>5</w:t>
         </w:r>
         <w:r>
           <w:rPr>
@@ -2452,7 +2452,7 @@
             <w:noProof/>
             <w:webHidden/>
           </w:rPr>
-          <w:t>21</w:t>
+          <w:t>5</w:t>
         </w:r>
         <w:r>
           <w:rPr>
@@ -2540,7 +2540,7 @@
             <w:noProof/>
             <w:webHidden/>
           </w:rPr>
-          <w:t>21</w:t>
+          <w:t>5</w:t>
         </w:r>
         <w:r>
           <w:rPr>
@@ -2628,7 +2628,7 @@
             <w:noProof/>
             <w:webHidden/>
           </w:rPr>
-          <w:t>21</w:t>
+          <w:t>5</w:t>
         </w:r>
         <w:r>
           <w:rPr>
@@ -2716,7 +2716,7 @@
             <w:noProof/>
             <w:webHidden/>
           </w:rPr>
-          <w:t>21</w:t>
+          <w:t>5</w:t>
         </w:r>
         <w:r>
           <w:rPr>
@@ -2804,7 +2804,7 @@
             <w:noProof/>
             <w:webHidden/>
           </w:rPr>
-          <w:t>21</w:t>
+          <w:t>5</w:t>
         </w:r>
         <w:r>
           <w:rPr>
@@ -2892,7 +2892,7 @@
             <w:noProof/>
             <w:webHidden/>
           </w:rPr>
-          <w:t>22</w:t>
+          <w:t>5</w:t>
         </w:r>
         <w:r>
           <w:rPr>
@@ -2980,7 +2980,7 @@
             <w:noProof/>
             <w:webHidden/>
           </w:rPr>
-          <w:t>22</w:t>
+          <w:t>5</w:t>
         </w:r>
         <w:r>
           <w:rPr>
@@ -3068,7 +3068,7 @@
             <w:noProof/>
             <w:webHidden/>
           </w:rPr>
-          <w:t>22</w:t>
+          <w:t>5</w:t>
         </w:r>
         <w:r>
           <w:rPr>
@@ -3137,7 +3137,7 @@
             <w:noProof/>
             <w:webHidden/>
           </w:rPr>
-          <w:t>23</w:t>
+          <w:t>5</w:t>
         </w:r>
         <w:r>
           <w:rPr>
@@ -3253,6 +3253,32 @@
     </w:p>
     <w:p>
       <w:pPr>
+        <w:ind w:firstLine="708"/>
+      </w:pPr>
+    </w:p>
+    <w:p>
+      <w:pPr>
+        <w:ind w:firstLine="708"/>
+      </w:pPr>
+      <w:r>
+        <w:t>?????????/MOŻE COS O ANGIELSKICH KOMENTARZACH???????</w:t>
+      </w:r>
+    </w:p>
+    <w:p>
+      <w:pPr>
+        <w:ind w:firstLine="708"/>
+      </w:pPr>
+      <w:r>
+        <w:t>?</w:t>
+      </w:r>
+      <w:bookmarkStart w:id="3" w:name="_GoBack"/>
+      <w:bookmarkEnd w:id="3"/>
+      <w:r>
+        <w:t>I ZE KOD JEST NA GOOGLE CODE WRZUCONY?</w:t>
+      </w:r>
+    </w:p>
+    <w:p>
+      <w:pPr>
         <w:spacing w:before="567" w:after="510" w:line="240" w:lineRule="auto"/>
         <w:ind w:firstLine="0"/>
         <w:rPr>
@@ -3273,6 +3299,7 @@
         <w:ind w:firstLine="0"/>
       </w:pPr>
       <w:r>
+        <w:lastRenderedPageBreak/>
         <w:t xml:space="preserve">Celem pracy było </w:t>
       </w:r>
       <w:r>
@@ -3293,7 +3320,6 @@
           <w:b/>
           <w:sz w:val="28"/>
         </w:rPr>
-        <w:lastRenderedPageBreak/>
         <w:t>Zakres pracy</w:t>
       </w:r>
     </w:p>
@@ -3326,13 +3352,13 @@
         <w:pStyle w:val="Nagwek1"/>
         <w:ind w:left="0"/>
       </w:pPr>
-      <w:bookmarkStart w:id="3" w:name="_Toc347218124"/>
-      <w:bookmarkStart w:id="4" w:name="_Toc347422912"/>
+      <w:bookmarkStart w:id="4" w:name="_Toc347218124"/>
+      <w:bookmarkStart w:id="5" w:name="_Toc347422912"/>
       <w:r>
         <w:t>Zastosowane technologie</w:t>
       </w:r>
-      <w:bookmarkEnd w:id="3"/>
       <w:bookmarkEnd w:id="4"/>
+      <w:bookmarkEnd w:id="5"/>
     </w:p>
     <w:p>
       <w:pPr>
@@ -3382,19 +3408,19 @@
       <w:pPr>
         <w:pStyle w:val="Nagwek2"/>
       </w:pPr>
-      <w:bookmarkStart w:id="5" w:name="_Toc347218125"/>
-      <w:bookmarkStart w:id="6" w:name="_Ref347230718"/>
-      <w:bookmarkStart w:id="7" w:name="_Ref347230789"/>
-      <w:bookmarkStart w:id="8" w:name="_Ref347244467"/>
-      <w:bookmarkStart w:id="9" w:name="_Toc347422913"/>
+      <w:bookmarkStart w:id="6" w:name="_Toc347218125"/>
+      <w:bookmarkStart w:id="7" w:name="_Ref347230718"/>
+      <w:bookmarkStart w:id="8" w:name="_Ref347230789"/>
+      <w:bookmarkStart w:id="9" w:name="_Ref347244467"/>
+      <w:bookmarkStart w:id="10" w:name="_Toc347422913"/>
       <w:r>
         <w:t>Hardware</w:t>
       </w:r>
-      <w:bookmarkEnd w:id="5"/>
       <w:bookmarkEnd w:id="6"/>
       <w:bookmarkEnd w:id="7"/>
       <w:bookmarkEnd w:id="8"/>
       <w:bookmarkEnd w:id="9"/>
+      <w:bookmarkEnd w:id="10"/>
     </w:p>
     <w:p>
       <w:pPr>
@@ -3560,13 +3586,13 @@
       <w:pPr>
         <w:pStyle w:val="Nagwek3"/>
       </w:pPr>
-      <w:bookmarkStart w:id="10" w:name="_Toc347218126"/>
-      <w:bookmarkStart w:id="11" w:name="_Toc347422914"/>
+      <w:bookmarkStart w:id="11" w:name="_Toc347218126"/>
+      <w:bookmarkStart w:id="12" w:name="_Toc347422914"/>
       <w:r>
         <w:t>Procesor</w:t>
       </w:r>
-      <w:bookmarkEnd w:id="10"/>
       <w:bookmarkEnd w:id="11"/>
+      <w:bookmarkEnd w:id="12"/>
     </w:p>
     <w:p>
       <w:pPr>
@@ -3882,7 +3908,7 @@
         <w:rPr>
           <w:noProof/>
         </w:rPr>
-        <w:t>8</w:t>
+        <w:t>5</w:t>
       </w:r>
       <w:r>
         <w:fldChar w:fldCharType="end"/>
@@ -3983,18 +4009,18 @@
       <w:pPr>
         <w:pStyle w:val="Nagwek3"/>
       </w:pPr>
-      <w:bookmarkStart w:id="12" w:name="_Toc347218127"/>
-      <w:bookmarkStart w:id="13" w:name="_Ref347407099"/>
-      <w:bookmarkStart w:id="14" w:name="_Ref347407102"/>
-      <w:bookmarkStart w:id="15" w:name="_Toc347422915"/>
+      <w:bookmarkStart w:id="13" w:name="_Toc347218127"/>
+      <w:bookmarkStart w:id="14" w:name="_Ref347407099"/>
+      <w:bookmarkStart w:id="15" w:name="_Ref347407102"/>
+      <w:bookmarkStart w:id="16" w:name="_Toc347422915"/>
       <w:r>
         <w:lastRenderedPageBreak/>
         <w:t>Płyta ewaluacyjna</w:t>
       </w:r>
-      <w:bookmarkEnd w:id="12"/>
       <w:bookmarkEnd w:id="13"/>
       <w:bookmarkEnd w:id="14"/>
       <w:bookmarkEnd w:id="15"/>
+      <w:bookmarkEnd w:id="16"/>
     </w:p>
     <w:p>
       <w:pPr>
@@ -4137,7 +4163,7 @@
           <v:shape id="_x0000_i1025" type="#_x0000_t75" style="width:6in;height:269.25pt" o:ole="">
             <v:imagedata r:id="rId10" o:title=""/>
           </v:shape>
-          <o:OLEObject Type="Embed" ProgID="Photoshop.Image.11" ShapeID="_x0000_i1025" DrawAspect="Content" ObjectID="_1421167809" r:id="rId11">
+          <o:OLEObject Type="Embed" ProgID="Photoshop.Image.11" ShapeID="_x0000_i1025" DrawAspect="Content" ObjectID="_1421186667" r:id="rId11">
             <o:FieldCodes>\s</o:FieldCodes>
           </o:OLEObject>
         </w:object>
@@ -4150,6 +4176,7 @@
           <w:noProof/>
         </w:rPr>
       </w:pPr>
+      <w:bookmarkStart w:id="17" w:name="_Ref347434931"/>
       <w:r>
         <w:rPr>
           <w:b/>
@@ -4224,6 +4251,7 @@
         </w:rPr>
         <w:fldChar w:fldCharType="end"/>
       </w:r>
+      <w:bookmarkEnd w:id="17"/>
       <w:r>
         <w:rPr>
           <w:b/>
@@ -4585,7 +4613,7 @@
         <w:rPr>
           <w:noProof/>
         </w:rPr>
-        <w:t>13</w:t>
+        <w:t>5</w:t>
       </w:r>
       <w:r>
         <w:rPr>
@@ -4729,7 +4757,7 @@
         <w:rPr>
           <w:noProof/>
         </w:rPr>
-        <w:t>13</w:t>
+        <w:t>5</w:t>
       </w:r>
       <w:r>
         <w:rPr>
@@ -4798,7 +4826,7 @@
         </w:rPr>
         <w:lastRenderedPageBreak/>
         <w:drawing>
-          <wp:inline distT="0" distB="0" distL="0" distR="0" wp14:anchorId="0B71DE12" wp14:editId="2A611E73">
+          <wp:inline distT="0" distB="0" distL="0" distR="0" wp14:anchorId="5386749E" wp14:editId="6834B86C">
             <wp:extent cx="3535200" cy="2217600"/>
             <wp:effectExtent l="0" t="0" r="8255" b="0"/>
             <wp:docPr id="1" name="Obraz 1"/>
@@ -4854,7 +4882,7 @@
           <w:noProof/>
         </w:rPr>
       </w:pPr>
-      <w:bookmarkStart w:id="16" w:name="_Ref347238057"/>
+      <w:bookmarkStart w:id="18" w:name="_Ref347238057"/>
       <w:r>
         <w:rPr>
           <w:b/>
@@ -4947,7 +4975,7 @@
         </w:rPr>
         <w:t xml:space="preserve"> odbiornika podczerwieni TSOP1138</w:t>
       </w:r>
-      <w:bookmarkEnd w:id="16"/>
+      <w:bookmarkEnd w:id="18"/>
     </w:p>
     <w:p>
       <w:pPr>
@@ -4967,13 +4995,13 @@
       <w:pPr>
         <w:pStyle w:val="Nagwek3"/>
       </w:pPr>
-      <w:bookmarkStart w:id="17" w:name="_Ref347236139"/>
-      <w:bookmarkStart w:id="18" w:name="_Toc347422916"/>
+      <w:bookmarkStart w:id="19" w:name="_Ref347236139"/>
+      <w:bookmarkStart w:id="20" w:name="_Toc347422916"/>
       <w:r>
         <w:t>Układ graficzny</w:t>
       </w:r>
-      <w:bookmarkEnd w:id="17"/>
-      <w:bookmarkEnd w:id="18"/>
+      <w:bookmarkEnd w:id="19"/>
+      <w:bookmarkEnd w:id="20"/>
     </w:p>
     <w:p>
       <w:pPr>
@@ -5094,14 +5122,14 @@
       <w:pPr>
         <w:pStyle w:val="Nagwek2"/>
       </w:pPr>
-      <w:bookmarkStart w:id="19" w:name="_Toc347218128"/>
-      <w:bookmarkStart w:id="20" w:name="_Toc347422917"/>
+      <w:bookmarkStart w:id="21" w:name="_Toc347218128"/>
+      <w:bookmarkStart w:id="22" w:name="_Toc347422917"/>
       <w:r>
         <w:lastRenderedPageBreak/>
         <w:t>Software</w:t>
       </w:r>
-      <w:bookmarkEnd w:id="19"/>
-      <w:bookmarkEnd w:id="20"/>
+      <w:bookmarkEnd w:id="21"/>
+      <w:bookmarkEnd w:id="22"/>
     </w:p>
     <w:p>
       <w:pPr>
@@ -5139,56 +5167,56 @@
       <w:pPr>
         <w:pStyle w:val="Nagwek3"/>
       </w:pPr>
-      <w:bookmarkStart w:id="21" w:name="_Toc347218129"/>
-      <w:bookmarkStart w:id="22" w:name="_Toc347422918"/>
+      <w:bookmarkStart w:id="23" w:name="_Toc347218129"/>
+      <w:bookmarkStart w:id="24" w:name="_Toc347422918"/>
       <w:r>
         <w:t>Język programowania</w:t>
-      </w:r>
-      <w:bookmarkEnd w:id="21"/>
-      <w:bookmarkEnd w:id="22"/>
-    </w:p>
-    <w:p>
-      <w:pPr>
-        <w:ind w:firstLine="0"/>
-      </w:pPr>
-      <w:r>
-        <w:t xml:space="preserve">W chwili rozpoczynania prac nad projektem, jedynym dostępnym językiem programowania dla procesorów z serii PIC32 był język „C”. Oczywiście znając architekturę procesora można </w:t>
-      </w:r>
-      <w:r>
-        <w:t xml:space="preserve">zastosować dowolny kompilator wspierający daną architekturę. Jednak brak plików nagłówkowych określających rejestry procesora, środowiska programistycznego oraz możliwości debugowania aplikacji w sposób krokowy, skutecznie odstrasza od stosowania niewspieranych kompilatorów. </w:t>
-      </w:r>
-    </w:p>
-    <w:p>
-      <w:pPr>
-        <w:ind w:firstLine="708"/>
-      </w:pPr>
-      <w:r>
-        <w:t>W trakcie trwania prac nad projektem firma „Microchip” wypuściła nową rodzinę kompilatorów dla swoich produktów. Kompilatory te wspierają zarówno język „C”</w:t>
-      </w:r>
-      <w:r>
-        <w:t xml:space="preserve"> jak i </w:t>
-      </w:r>
-      <w:r>
-        <w:t>„C++”. W takiej sytuacji możliwe było zastosowanie języka „C” dla niskopoziomowych funkcji systemu, natomiast dla wysokopoziomowych „C++”. Zastosowanie języka obiektowego dla najwyżs</w:t>
-      </w:r>
-      <w:r>
-        <w:t>zych warstw systemu spowodowało</w:t>
-      </w:r>
-      <w:r>
-        <w:t>by ułatwienie procesu tworzenia nowych aplikacji. Niestety stopień zaawansowania prac nad projektem wykluczył możliwość łatwej zmiany kompilatora.</w:t>
-      </w:r>
-    </w:p>
-    <w:p>
-      <w:pPr>
-        <w:pStyle w:val="Nagwek3"/>
-      </w:pPr>
-      <w:bookmarkStart w:id="23" w:name="_Toc347218130"/>
-      <w:bookmarkStart w:id="24" w:name="_Toc347422919"/>
-      <w:r>
-        <w:t>System operacyjny</w:t>
       </w:r>
       <w:bookmarkEnd w:id="23"/>
       <w:bookmarkEnd w:id="24"/>
+    </w:p>
+    <w:p>
+      <w:pPr>
+        <w:ind w:firstLine="0"/>
+      </w:pPr>
+      <w:r>
+        <w:t xml:space="preserve">W chwili rozpoczynania prac nad projektem, jedynym dostępnym językiem programowania dla procesorów z serii PIC32 był język „C”. Oczywiście znając architekturę procesora można </w:t>
+      </w:r>
+      <w:r>
+        <w:t xml:space="preserve">zastosować dowolny kompilator wspierający daną architekturę. Jednak brak plików nagłówkowych określających rejestry procesora, środowiska programistycznego oraz możliwości debugowania aplikacji w sposób krokowy, skutecznie odstrasza od stosowania niewspieranych kompilatorów. </w:t>
+      </w:r>
+    </w:p>
+    <w:p>
+      <w:pPr>
+        <w:ind w:firstLine="708"/>
+      </w:pPr>
+      <w:r>
+        <w:t>W trakcie trwania prac nad projektem firma „Microchip” wypuściła nową rodzinę kompilatorów dla swoich produktów. Kompilatory te wspierają zarówno język „C”</w:t>
+      </w:r>
+      <w:r>
+        <w:t xml:space="preserve"> jak i </w:t>
+      </w:r>
+      <w:r>
+        <w:t>„C++”. W takiej sytuacji możliwe było zastosowanie języka „C” dla niskopoziomowych funkcji systemu, natomiast dla wysokopoziomowych „C++”. Zastosowanie języka obiektowego dla najwyżs</w:t>
+      </w:r>
+      <w:r>
+        <w:t>zych warstw systemu spowodowało</w:t>
+      </w:r>
+      <w:r>
+        <w:t>by ułatwienie procesu tworzenia nowych aplikacji. Niestety stopień zaawansowania prac nad projektem wykluczył możliwość łatwej zmiany kompilatora.</w:t>
+      </w:r>
+    </w:p>
+    <w:p>
+      <w:pPr>
+        <w:pStyle w:val="Nagwek3"/>
+      </w:pPr>
+      <w:bookmarkStart w:id="25" w:name="_Toc347218130"/>
+      <w:bookmarkStart w:id="26" w:name="_Toc347422919"/>
+      <w:r>
+        <w:t>System operacyjny</w:t>
+      </w:r>
+      <w:bookmarkEnd w:id="25"/>
+      <w:bookmarkEnd w:id="26"/>
     </w:p>
     <w:p>
       <w:pPr>
@@ -5243,7 +5271,7 @@
       <w:pPr>
         <w:pStyle w:val="Nagwek4"/>
       </w:pPr>
-      <w:bookmarkStart w:id="25" w:name="_Toc347422920"/>
+      <w:bookmarkStart w:id="27" w:name="_Toc347422920"/>
       <w:r>
         <w:t xml:space="preserve">System operacyjny jako menadżer </w:t>
       </w:r>
@@ -5253,7 +5281,7 @@
       <w:r>
         <w:t>zasobów</w:t>
       </w:r>
-      <w:bookmarkEnd w:id="25"/>
+      <w:bookmarkEnd w:id="27"/>
     </w:p>
     <w:p>
       <w:pPr>
@@ -5329,11 +5357,11 @@
       <w:pPr>
         <w:pStyle w:val="Nagwek4"/>
       </w:pPr>
-      <w:bookmarkStart w:id="26" w:name="_Toc347422921"/>
+      <w:bookmarkStart w:id="28" w:name="_Toc347422921"/>
       <w:r>
         <w:t>System operacyjny jako maszyna wirtualna</w:t>
       </w:r>
-      <w:bookmarkEnd w:id="26"/>
+      <w:bookmarkEnd w:id="28"/>
     </w:p>
     <w:p>
       <w:pPr>
@@ -5402,13 +5430,13 @@
       <w:pPr>
         <w:pStyle w:val="Nagwek3"/>
       </w:pPr>
-      <w:bookmarkStart w:id="27" w:name="_Toc347218131"/>
-      <w:bookmarkStart w:id="28" w:name="_Toc347422922"/>
+      <w:bookmarkStart w:id="29" w:name="_Toc347218131"/>
+      <w:bookmarkStart w:id="30" w:name="_Toc347422922"/>
       <w:r>
         <w:t>System plików</w:t>
       </w:r>
-      <w:bookmarkEnd w:id="27"/>
-      <w:bookmarkEnd w:id="28"/>
+      <w:bookmarkEnd w:id="29"/>
+      <w:bookmarkEnd w:id="30"/>
     </w:p>
     <w:p>
       <w:pPr>
@@ -5472,7 +5500,7 @@
         <w:rPr>
           <w:noProof/>
         </w:rPr>
-        <w:t>8</w:t>
+        <w:t>5</w:t>
       </w:r>
       <w:r>
         <w:fldChar w:fldCharType="end"/>
@@ -5542,7 +5570,7 @@
         </w:rPr>
         <w:lastRenderedPageBreak/>
         <w:drawing>
-          <wp:inline distT="0" distB="0" distL="0" distR="0" wp14:anchorId="69170FA8" wp14:editId="34C08C14">
+          <wp:inline distT="0" distB="0" distL="0" distR="0" wp14:anchorId="4993FE12" wp14:editId="4D86D586">
             <wp:extent cx="5539823" cy="3267075"/>
             <wp:effectExtent l="0" t="0" r="3810" b="0"/>
             <wp:docPr id="4" name="Obraz 4"/>
@@ -5691,13 +5719,13 @@
       <w:pPr>
         <w:pStyle w:val="Nagwek3"/>
       </w:pPr>
-      <w:bookmarkStart w:id="29" w:name="_Toc347218132"/>
-      <w:bookmarkStart w:id="30" w:name="_Toc347422923"/>
+      <w:bookmarkStart w:id="31" w:name="_Toc347218132"/>
+      <w:bookmarkStart w:id="32" w:name="_Toc347422923"/>
       <w:r>
         <w:t>Biblioteka graficzna</w:t>
       </w:r>
-      <w:bookmarkEnd w:id="29"/>
-      <w:bookmarkEnd w:id="30"/>
+      <w:bookmarkEnd w:id="31"/>
+      <w:bookmarkEnd w:id="32"/>
     </w:p>
     <w:p>
       <w:pPr>
@@ -5789,7 +5817,7 @@
         <w:rPr>
           <w:noProof/>
         </w:rPr>
-        <w:t>11</w:t>
+        <w:t>5</w:t>
       </w:r>
       <w:r>
         <w:fldChar w:fldCharType="end"/>
@@ -5803,13 +5831,19 @@
         <w:ind w:firstLine="708"/>
       </w:pPr>
       <w:r>
-        <w:t xml:space="preserve">Więcej szczegółów technicznych dotyczących biblioteki graficznej zostanie omówione w rozdziale </w:t>
+        <w:t xml:space="preserve">Więcej szczegółów technicznych dotyczących biblioteki graficznej zostanie omówione </w:t>
+      </w:r>
+      <w:r>
+        <w:t>w dalszej części pracy (</w:t>
       </w:r>
       <w:r>
         <w:rPr>
           <w:color w:val="FF0000"/>
         </w:rPr>
-        <w:t>XXX</w:t>
+        <w:t>patrz XXX na stronie XXX</w:t>
+      </w:r>
+      <w:r>
+        <w:t>)</w:t>
       </w:r>
       <w:r>
         <w:t>.</w:t>
@@ -5829,11 +5863,11 @@
         <w:pStyle w:val="Nagwek1"/>
         <w:ind w:left="0"/>
       </w:pPr>
-      <w:bookmarkStart w:id="31" w:name="_Toc347422924"/>
+      <w:bookmarkStart w:id="33" w:name="_Toc347422924"/>
       <w:r>
         <w:t>Architektura systemu</w:t>
       </w:r>
-      <w:bookmarkEnd w:id="31"/>
+      <w:bookmarkEnd w:id="33"/>
     </w:p>
     <w:p>
       <w:pPr>
@@ -5868,11 +5902,11 @@
       <w:pPr>
         <w:pStyle w:val="Nagwek2"/>
       </w:pPr>
-      <w:bookmarkStart w:id="32" w:name="_Toc347422925"/>
+      <w:bookmarkStart w:id="34" w:name="_Toc347422925"/>
       <w:r>
         <w:t>Struktura katalogów</w:t>
       </w:r>
-      <w:bookmarkEnd w:id="32"/>
+      <w:bookmarkEnd w:id="34"/>
     </w:p>
     <w:p>
       <w:pPr>
@@ -6170,7 +6204,7 @@
               <w:rPr>
                 <w:noProof/>
               </w:rPr>
-              <w:t>19</w:t>
+              <w:t>5</w:t>
             </w:r>
             <w:r>
               <w:fldChar w:fldCharType="end"/>
@@ -6298,7 +6332,7 @@
               <w:rPr>
                 <w:noProof/>
               </w:rPr>
-              <w:t>19</w:t>
+              <w:t>5</w:t>
             </w:r>
             <w:r>
               <w:fldChar w:fldCharType="end"/>
@@ -6486,11 +6520,11 @@
       <w:pPr>
         <w:pStyle w:val="Nagwek2"/>
       </w:pPr>
-      <w:bookmarkStart w:id="33" w:name="_Toc347422926"/>
+      <w:bookmarkStart w:id="35" w:name="_Toc347422926"/>
       <w:r>
         <w:t>FreeRTOS</w:t>
       </w:r>
-      <w:bookmarkEnd w:id="33"/>
+      <w:bookmarkEnd w:id="35"/>
     </w:p>
     <w:p>
       <w:pPr>
@@ -6665,43 +6699,467 @@
       <w:r>
         <w:t xml:space="preserve"> </w:t>
       </w:r>
-      <w:r>
-        <w:t xml:space="preserve">Szczegółowe informacje na temat obsługi systemu FreeRTOS dostępne są w: [10]. </w:t>
+    </w:p>
+    <w:p>
+      <w:pPr>
+        <w:ind w:firstLine="576"/>
+      </w:pPr>
+      <w:r>
+        <w:t>FreeRTOS udostępnia dwa bardzo pomocne podczas tworzenia oprogramowania wywołania zwrotne. Jedno z nich odpowiada za wystąpienie wyjątku procesora (np</w:t>
+      </w:r>
+      <w:r>
+        <w:t>. </w:t>
+      </w:r>
+      <w:r>
+        <w:t xml:space="preserve">dzielenie przez zero) drugie natomiast wywoływane jest w przypadku wystąpienia przepełnienia stosu. </w:t>
+      </w:r>
+    </w:p>
+    <w:p>
+      <w:pPr>
+        <w:ind w:firstLine="576"/>
+      </w:pPr>
+      <w:r>
+        <w:lastRenderedPageBreak/>
+        <w:t>W przypadku wystąpienia wyjątku procesora odczytanie wartości kilku rejestrów może być niezwykle pomocne podczas debugowania aplikacji. Dla architektury MIPS są to rejestry EPC, STATUS oraz CAUSE. Rejestr EPC</w:t>
+      </w:r>
+      <w:r>
+        <w:rPr>
+          <w:rStyle w:val="Odwoanieprzypisudolnego"/>
+        </w:rPr>
+        <w:footnoteReference w:id="16"/>
+      </w:r>
+      <w:r>
+        <w:t xml:space="preserve"> przechowu</w:t>
+      </w:r>
+      <w:r>
+        <w:t>je licznik programu w </w:t>
+      </w:r>
+      <w:r>
+        <w:t>chwili wystąpienia wyjątku. Na podstawie tej wartości możemy dokładnie określić linię kodu w której wystąpił problem. Rejestry STATUS or</w:t>
+      </w:r>
+      <w:r>
+        <w:t>az CASUE odpowiadają kolejno za </w:t>
+      </w:r>
+      <w:r>
+        <w:t>status procesora oraz powód wystąpienia wyjątku. Na podstawie wart</w:t>
+      </w:r>
+      <w:r>
+        <w:t>ości zapisanych w </w:t>
+      </w:r>
+      <w:r>
+        <w:t>tych trzech rejestrach możemy szczegółowo określić problem jaki wystąpił. Aby ułatwić uzyskiwanie wartości</w:t>
+      </w:r>
+      <w:r>
+        <w:t xml:space="preserve"> </w:t>
+      </w:r>
+      <w:r>
+        <w:t>tych</w:t>
+      </w:r>
+      <w:r>
+        <w:t xml:space="preserve"> rejestrów w </w:t>
+      </w:r>
+      <w:r>
+        <w:t>wywołaniu zwrotnym została zapisana procedura która drukuje je na ekranie. Jest to typowe zachowan</w:t>
+      </w:r>
+      <w:r>
+        <w:t>ie systemu operacyjnego znane z </w:t>
+      </w:r>
+      <w:r>
+        <w:t>systemu „Windows” pod niechlubną nazwą „Blue Screen</w:t>
+      </w:r>
+      <w:r>
+        <w:t xml:space="preserve"> Of Death</w:t>
+      </w:r>
+      <w:r>
+        <w:t xml:space="preserve">”. </w:t>
+      </w:r>
+      <w:r>
+        <w:fldChar w:fldCharType="begin"/>
+      </w:r>
+      <w:r>
+        <w:instrText xml:space="preserve"> REF _Ref347434977 \h </w:instrText>
+      </w:r>
+      <w:r>
+        <w:instrText xml:space="preserve"> \* MERGEFORMAT </w:instrText>
+      </w:r>
+      <w:r>
+        <w:fldChar w:fldCharType="separate"/>
+      </w:r>
+      <w:r>
+        <w:t xml:space="preserve">Rysunek </w:t>
+      </w:r>
+      <w:r>
+        <w:rPr>
+          <w:noProof/>
+        </w:rPr>
+        <w:t>2</w:t>
+      </w:r>
+      <w:r>
+        <w:t>.</w:t>
+      </w:r>
+      <w:r>
+        <w:rPr>
+          <w:noProof/>
+        </w:rPr>
+        <w:t>1</w:t>
+      </w:r>
+      <w:r>
+        <w:fldChar w:fldCharType="end"/>
+      </w:r>
+      <w:r>
+        <w:t xml:space="preserve"> przedstawia efekt przykładowego, wywołanego sztucznie</w:t>
+      </w:r>
+      <w:r>
+        <w:t>,</w:t>
+      </w:r>
+      <w:r>
+        <w:t xml:space="preserve"> wyjątku procesora. </w:t>
+      </w:r>
+      <w:r>
+        <w:t>Dokładne informacje na </w:t>
+      </w:r>
+      <w:r>
+        <w:t>temat rejestrów procesorów MIPS oraz ich szczegółowe opisy znajdują się w pozycji [10] bibliografii.</w:t>
+      </w:r>
+    </w:p>
+    <w:p>
+      <w:pPr>
+        <w:ind w:firstLine="576"/>
+        <w:jc w:val="center"/>
+      </w:pPr>
+      <w:r>
+        <w:t>!!!!RYSUNEK!!!!!</w:t>
+      </w:r>
+    </w:p>
+    <w:p>
+      <w:pPr>
+        <w:pStyle w:val="Podpis"/>
+      </w:pPr>
+      <w:bookmarkStart w:id="36" w:name="_Ref347434977"/>
+      <w:r>
+        <w:rPr>
+          <w:b/>
+        </w:rPr>
+        <w:t xml:space="preserve">Rysunek </w:t>
+      </w:r>
+      <w:r>
+        <w:rPr>
+          <w:b/>
+        </w:rPr>
+        <w:fldChar w:fldCharType="begin"/>
+      </w:r>
+      <w:r>
+        <w:rPr>
+          <w:b/>
+        </w:rPr>
+        <w:instrText xml:space="preserve"> STYLEREF 1 \s </w:instrText>
+      </w:r>
+      <w:r>
+        <w:rPr>
+          <w:b/>
+        </w:rPr>
+        <w:fldChar w:fldCharType="separate"/>
+      </w:r>
+      <w:r>
+        <w:rPr>
+          <w:b/>
+          <w:noProof/>
+        </w:rPr>
+        <w:t>2</w:t>
+      </w:r>
+      <w:r>
+        <w:rPr>
+          <w:b/>
+        </w:rPr>
+        <w:fldChar w:fldCharType="end"/>
+      </w:r>
+      <w:r>
+        <w:rPr>
+          <w:b/>
+        </w:rPr>
+        <w:t>.</w:t>
+      </w:r>
+      <w:r>
+        <w:rPr>
+          <w:b/>
+        </w:rPr>
+        <w:fldChar w:fldCharType="begin"/>
+      </w:r>
+      <w:r>
+        <w:rPr>
+          <w:b/>
+        </w:rPr>
+        <w:instrText xml:space="preserve"> SEQ Rysunek \* ARABIC \s 1 </w:instrText>
+      </w:r>
+      <w:r>
+        <w:rPr>
+          <w:b/>
+        </w:rPr>
+        <w:fldChar w:fldCharType="separate"/>
+      </w:r>
+      <w:r>
+        <w:rPr>
+          <w:b/>
+          <w:noProof/>
+        </w:rPr>
+        <w:t>1</w:t>
+      </w:r>
+      <w:r>
+        <w:rPr>
+          <w:b/>
+        </w:rPr>
+        <w:fldChar w:fldCharType="end"/>
+      </w:r>
+      <w:bookmarkEnd w:id="36"/>
+      <w:r>
+        <w:rPr>
+          <w:b/>
+        </w:rPr>
+        <w:t>.</w:t>
+      </w:r>
+      <w:r>
+        <w:t xml:space="preserve"> Wyjątek procesora. Wartości rejestrów EPC, STATUS oraz CAUSE wydrukowane na ekran</w:t>
+      </w:r>
+    </w:p>
+    <w:p>
+      <w:pPr>
+        <w:pStyle w:val="Podpis"/>
+      </w:pPr>
+      <w:r>
+        <w:t>Źródło: Opracowanie własne</w:t>
+      </w:r>
+    </w:p>
+    <w:p>
+      <w:pPr>
+        <w:ind w:firstLine="0"/>
+      </w:pPr>
+      <w:r>
+        <w:t xml:space="preserve">Podobnie w przypadku wystąpienia przepełnienia stosu, pomocne podczas debugowania jest wyciągnięcie z systemu informacji o tym, który wątek spowodował przepełnienie oraz o jaką ilość danych został on przepełniony. Ta sytuacja również została obsłużona wyświetleniem pomocnych informacji na ekranie. W celu ułatwienia identyfikacji czy wystąpił wyjątek czy przepełnienie, przypadek ten został wyświetlony na czerwonym tle. Zdjęcie ekranu po wystąpieniu zasymulowanego przepełnienia stosu przedstawia </w:t>
+      </w:r>
+      <w:r>
+        <w:fldChar w:fldCharType="begin"/>
+      </w:r>
+      <w:r>
+        <w:instrText xml:space="preserve"> REF _Ref347435004 \h </w:instrText>
+      </w:r>
+      <w:r>
+        <w:instrText xml:space="preserve"> \* MERGEFORMAT </w:instrText>
+      </w:r>
+      <w:r>
+        <w:fldChar w:fldCharType="separate"/>
+      </w:r>
+      <w:r>
+        <w:t xml:space="preserve">Rysunek </w:t>
+      </w:r>
+      <w:r>
+        <w:rPr>
+          <w:noProof/>
+        </w:rPr>
+        <w:t>2</w:t>
+      </w:r>
+      <w:r>
+        <w:rPr>
+          <w:b/>
+        </w:rPr>
+        <w:t>.</w:t>
+      </w:r>
+      <w:r>
+        <w:rPr>
+          <w:b/>
+          <w:noProof/>
+        </w:rPr>
+        <w:t>2</w:t>
+      </w:r>
+      <w:r>
+        <w:fldChar w:fldCharType="end"/>
+      </w:r>
+      <w:r>
+        <w:t>.</w:t>
+      </w:r>
+    </w:p>
+    <w:p>
+      <w:pPr>
+        <w:ind w:firstLine="0"/>
+        <w:jc w:val="center"/>
+      </w:pPr>
+      <w:r>
+        <w:t>!!!!!!!!!RYSUNEK!!!!!!!</w:t>
+      </w:r>
+    </w:p>
+    <w:p>
+      <w:pPr>
+        <w:pStyle w:val="Podpis"/>
+      </w:pPr>
+      <w:bookmarkStart w:id="37" w:name="_Ref347435004"/>
+      <w:r>
+        <w:rPr>
+          <w:b/>
+        </w:rPr>
+        <w:t xml:space="preserve">Rysunek </w:t>
+      </w:r>
+      <w:r>
+        <w:rPr>
+          <w:b/>
+        </w:rPr>
+        <w:fldChar w:fldCharType="begin"/>
+      </w:r>
+      <w:r>
+        <w:rPr>
+          <w:b/>
+        </w:rPr>
+        <w:instrText xml:space="preserve"> STYLEREF 1 \s </w:instrText>
+      </w:r>
+      <w:r>
+        <w:rPr>
+          <w:b/>
+        </w:rPr>
+        <w:fldChar w:fldCharType="separate"/>
+      </w:r>
+      <w:r>
+        <w:rPr>
+          <w:b/>
+          <w:noProof/>
+        </w:rPr>
+        <w:t>2</w:t>
+      </w:r>
+      <w:r>
+        <w:rPr>
+          <w:b/>
+        </w:rPr>
+        <w:fldChar w:fldCharType="end"/>
+      </w:r>
+      <w:r>
+        <w:rPr>
+          <w:b/>
+        </w:rPr>
+        <w:t>.</w:t>
+      </w:r>
+      <w:r>
+        <w:rPr>
+          <w:b/>
+        </w:rPr>
+        <w:fldChar w:fldCharType="begin"/>
+      </w:r>
+      <w:r>
+        <w:rPr>
+          <w:b/>
+        </w:rPr>
+        <w:instrText xml:space="preserve"> SEQ Rysunek \* ARABIC \s 1 </w:instrText>
+      </w:r>
+      <w:r>
+        <w:rPr>
+          <w:b/>
+        </w:rPr>
+        <w:fldChar w:fldCharType="separate"/>
+      </w:r>
+      <w:r>
+        <w:rPr>
+          <w:b/>
+          <w:noProof/>
+        </w:rPr>
+        <w:t>2</w:t>
+      </w:r>
+      <w:r>
+        <w:rPr>
+          <w:b/>
+        </w:rPr>
+        <w:fldChar w:fldCharType="end"/>
+      </w:r>
+      <w:bookmarkEnd w:id="37"/>
+      <w:r>
+        <w:rPr>
+          <w:b/>
+        </w:rPr>
+        <w:t>.</w:t>
+      </w:r>
+      <w:r>
+        <w:t xml:space="preserve"> Przepełnienie stosu. Zwizualizowana nazwa wątku oraz adresy początku i końca stosu</w:t>
+      </w:r>
+    </w:p>
+    <w:p>
+      <w:pPr>
+        <w:pStyle w:val="Podpis"/>
+      </w:pPr>
+      <w:r>
+        <w:t>Źródło: Opracowanie własne</w:t>
+      </w:r>
+    </w:p>
+    <w:p>
+      <w:pPr>
+        <w:ind w:firstLine="0"/>
+      </w:pPr>
+      <w:r>
+        <w:t>Szczegółowe informacje na temat obsługi systemu FreeRTOS dostępne są w: [1</w:t>
+      </w:r>
+      <w:r>
+        <w:t>1</w:t>
+      </w:r>
+      <w:r>
+        <w:t xml:space="preserve">]. </w:t>
       </w:r>
       <w:r>
         <w:t>Wewnętrzna budowa systemu opisana została w</w:t>
       </w:r>
       <w:r>
-        <w:t xml:space="preserve"> [11].</w:t>
-      </w:r>
-    </w:p>
-    <w:p>
-      <w:pPr>
-        <w:ind w:firstLine="576"/>
-      </w:pPr>
-      <w:r>
-        <w:t>A o wykrywaniu EXCEPTION I OVERFLOW TO KTO NAPISZE??</w:t>
-      </w:r>
-      <w:bookmarkStart w:id="34" w:name="_GoBack"/>
-      <w:bookmarkEnd w:id="34"/>
+        <w:t xml:space="preserve"> [1</w:t>
+      </w:r>
+      <w:r>
+        <w:t>2</w:t>
+      </w:r>
+      <w:r>
+        <w:t>].</w:t>
+      </w:r>
     </w:p>
     <w:p>
       <w:pPr>
         <w:pStyle w:val="Nagwek2"/>
       </w:pPr>
-      <w:bookmarkStart w:id="35" w:name="_Toc347422927"/>
+      <w:bookmarkStart w:id="38" w:name="_Toc347422927"/>
+      <w:r>
+        <w:t>Warstwa abstrakcji sprzętu</w:t>
+      </w:r>
+      <w:bookmarkEnd w:id="38"/>
+    </w:p>
+    <w:p>
+      <w:pPr>
+        <w:ind w:firstLine="0"/>
+      </w:pPr>
+      <w:r>
+        <w:t xml:space="preserve">W ujęciu systemu operacyjnego warstwa abstrakcji sprzętu jest zaimplementowaną w oprogramowaniu warstwą pomiędzy platformą sprzętową a oprogramowaniem. </w:t>
+      </w:r>
       <w:r>
         <w:lastRenderedPageBreak/>
-        <w:t>Warstwa abstrakcji sprzętu</w:t>
-      </w:r>
-      <w:bookmarkEnd w:id="35"/>
+        <w:t>Jej</w:t>
+      </w:r>
+      <w:r>
+        <w:t> </w:t>
+      </w:r>
+      <w:r>
+        <w:t>funkcją jest ukrycie różnic w sprzęcie tak aby programista piszący aplikację, na dany system operacyjny nie musiał używać poleceń specyficznych dla konkretnego urządzenia a zamiast tego stosował uniwersalne odwołania specyficzne dla tego typu urządzeń</w:t>
+      </w:r>
+      <w:r>
+        <w:t xml:space="preserve">. </w:t>
+      </w:r>
+      <w:r>
+        <w:t xml:space="preserve">Kolejną funkcją jaką zawdzięczamy  </w:t>
+      </w:r>
+      <w:r>
+        <w:t>warstwie abstrakcji sprzętu jest możliwość uruchamianie systemu operacyjnego na różnym sprzęcie bez konieczności ponownej kompilacji. Funkcja ta jest zarezerwowana dla rozbudowanych systemów operacyjnych uruchamianych na różnych, aczkolwiek podobnych pod względem architektury platformach sprzętowych. W ujęciu systemów wbudowanych dynamiczne wykrywanie podłączonego sprzętu ma sens, ale tylko w ściśle zdefiniowanym zakresie np. wykrycie typu głowicy w odbiorniku telewizyjnym.</w:t>
+      </w:r>
     </w:p>
     <w:p>
       <w:pPr>
         <w:ind w:firstLine="0"/>
       </w:pPr>
       <w:r>
-        <w:t>Podstawa ważne itd. do przenosnosci</w:t>
+        <w:tab/>
+        <w:t>Nawet jeżeli zrezygnujemy z dynamicznej detekcji platformy sprzętowej dzięki warstwie abstrakcji sprzętu znacznie ułatwimy sobie przenoszenie na inną platformę. Wystarczy przygotować odpowiedni zestaw sterowników, aby bez modyfikacji wysokopoziomowej części oprogramowania uruchomić system na zupełnie innym sprzęcie. Oczywiście będzie to wymagało kompilacji, ale jak już zostało powiedziane</w:t>
+      </w:r>
+      <w:r>
+        <w:t xml:space="preserve"> w </w:t>
+      </w:r>
+      <w:r>
+        <w:t xml:space="preserve">przypadku systemów wbudowanych nie jest to przeszkodą. </w:t>
       </w:r>
     </w:p>
     <w:p>
@@ -6709,7 +7167,261 @@
         <w:ind w:firstLine="0"/>
       </w:pPr>
       <w:r>
-        <w:t>Istota OSow</w:t>
+        <w:tab/>
+        <w:t>Projekt realizowany na potrzeby tej pracy miał się wykazywać uniwersalnością oraz łatwością zastosowania do przyszłych rozwiązań – właśnie dlatego została w nim zaimplementowana prosta, aczkolwiek w pełni funkcjonalna warstwa abstrakcji sprzętu.</w:t>
+      </w:r>
+      <w:r>
+        <w:t xml:space="preserve"> Pierwszym </w:t>
+      </w:r>
+      <w:r>
+        <w:t>momentem w którym okazała się pomo</w:t>
+      </w:r>
+      <w:r>
+        <w:t>cna była wymiana wyświetlacza z </w:t>
+      </w:r>
+      <w:r>
+        <w:t>zainstalowanego na płycie ewaluacyjnej na zewnętrzy wyświetlacz z układem graficznym FPGA. Jeżeli chcemy skompilować program do współpracy z układem graficznym FPGA dodajemy do pliku konfiguracyjnego platformy sprzętowej definicję</w:t>
+      </w:r>
+      <w:r>
+        <w:t xml:space="preserve"> LCD_FPGA</w:t>
+      </w:r>
+      <w:r>
+        <w:t xml:space="preserve">. </w:t>
+      </w:r>
+      <w:r>
+        <w:t xml:space="preserve">Dzięki temu kompilator wie który sterownik wyświetlacza wybrać (patrz </w:t>
+      </w:r>
+      <w:r>
+        <w:fldChar w:fldCharType="begin"/>
+      </w:r>
+      <w:r>
+        <w:instrText xml:space="preserve"> REF _Ref347439200 \h </w:instrText>
+      </w:r>
+      <w:r>
+        <w:fldChar w:fldCharType="separate"/>
+      </w:r>
+      <w:r>
+        <w:rPr>
+          <w:b/>
+        </w:rPr>
+        <w:t xml:space="preserve">Kod źródłowy </w:t>
+      </w:r>
+      <w:r>
+        <w:rPr>
+          <w:b/>
+          <w:noProof/>
+        </w:rPr>
+        <w:t>2</w:t>
+      </w:r>
+      <w:r>
+        <w:rPr>
+          <w:b/>
+        </w:rPr>
+        <w:t>.</w:t>
+      </w:r>
+      <w:r>
+        <w:rPr>
+          <w:b/>
+          <w:noProof/>
+        </w:rPr>
+        <w:t>1</w:t>
+      </w:r>
+      <w:r>
+        <w:fldChar w:fldCharType="end"/>
+      </w:r>
+      <w:r>
+        <w:t>).</w:t>
+      </w:r>
+    </w:p>
+    <w:p>
+      <w:pPr>
+        <w:pStyle w:val="PodpisKodu"/>
+      </w:pPr>
+      <w:bookmarkStart w:id="39" w:name="_Ref347439200"/>
+      <w:bookmarkStart w:id="40" w:name="_Ref347439202"/>
+      <w:r>
+        <w:rPr>
+          <w:b/>
+        </w:rPr>
+        <w:t xml:space="preserve">Kod źródłowy </w:t>
+      </w:r>
+      <w:r>
+        <w:rPr>
+          <w:b/>
+        </w:rPr>
+        <w:fldChar w:fldCharType="begin"/>
+      </w:r>
+      <w:r>
+        <w:rPr>
+          <w:b/>
+        </w:rPr>
+        <w:instrText xml:space="preserve"> STYLEREF 1 \s </w:instrText>
+      </w:r>
+      <w:r>
+        <w:rPr>
+          <w:b/>
+        </w:rPr>
+        <w:fldChar w:fldCharType="separate"/>
+      </w:r>
+      <w:r>
+        <w:rPr>
+          <w:b/>
+          <w:noProof/>
+        </w:rPr>
+        <w:t>2</w:t>
+      </w:r>
+      <w:r>
+        <w:rPr>
+          <w:b/>
+        </w:rPr>
+        <w:fldChar w:fldCharType="end"/>
+      </w:r>
+      <w:r>
+        <w:rPr>
+          <w:b/>
+        </w:rPr>
+        <w:t>.</w:t>
+      </w:r>
+      <w:r>
+        <w:rPr>
+          <w:b/>
+        </w:rPr>
+        <w:fldChar w:fldCharType="begin"/>
+      </w:r>
+      <w:r>
+        <w:rPr>
+          <w:b/>
+        </w:rPr>
+        <w:instrText xml:space="preserve"> SEQ Kod_źródłowy \* ARABIC \s 1 </w:instrText>
+      </w:r>
+      <w:r>
+        <w:rPr>
+          <w:b/>
+        </w:rPr>
+        <w:fldChar w:fldCharType="separate"/>
+      </w:r>
+      <w:r>
+        <w:rPr>
+          <w:b/>
+          <w:noProof/>
+        </w:rPr>
+        <w:t>1</w:t>
+      </w:r>
+      <w:r>
+        <w:rPr>
+          <w:b/>
+        </w:rPr>
+        <w:fldChar w:fldCharType="end"/>
+      </w:r>
+      <w:bookmarkEnd w:id="39"/>
+      <w:r>
+        <w:rPr>
+          <w:b/>
+        </w:rPr>
+        <w:t>.</w:t>
+      </w:r>
+      <w:r>
+        <w:t xml:space="preserve"> Wybór sterownika wyświetlacza w czasie kompilacji</w:t>
+      </w:r>
+      <w:bookmarkEnd w:id="40"/>
+    </w:p>
+    <w:p>
+      <w:pPr>
+        <w:pStyle w:val="Kodrdowy"/>
+        <w:rPr>
+          <w:lang w:val="en-US"/>
+        </w:rPr>
+      </w:pPr>
+      <w:r>
+        <w:rPr>
+          <w:color w:val="0000FF"/>
+          <w:lang w:val="en-US"/>
+        </w:rPr>
+        <w:t>#ifdef</w:t>
+      </w:r>
+      <w:r>
+        <w:rPr>
+          <w:lang w:val="en-US"/>
+        </w:rPr>
+        <w:t xml:space="preserve"> LCD_FPGA</w:t>
+      </w:r>
+    </w:p>
+    <w:p>
+      <w:pPr>
+        <w:pStyle w:val="Kodrdowy"/>
+        <w:rPr>
+          <w:lang w:val="en-US"/>
+        </w:rPr>
+      </w:pPr>
+      <w:r>
+        <w:rPr>
+          <w:lang w:val="en-US"/>
+        </w:rPr>
+        <w:t xml:space="preserve">    ret = lldFpgaGpuAttach(); </w:t>
+      </w:r>
+      <w:r>
+        <w:rPr>
+          <w:color w:val="008000"/>
+          <w:lang w:val="en-US"/>
+        </w:rPr>
+        <w:t xml:space="preserve">// Select FPGA based </w:t>
+      </w:r>
+      <w:r>
+        <w:rPr>
+          <w:color w:val="008000"/>
+          <w:lang w:val="en-US"/>
+        </w:rPr>
+        <w:t>GPU</w:t>
+      </w:r>
+    </w:p>
+    <w:p>
+      <w:pPr>
+        <w:pStyle w:val="Kodrdowy"/>
+        <w:rPr>
+          <w:lang w:val="en-US"/>
+        </w:rPr>
+      </w:pPr>
+      <w:r>
+        <w:rPr>
+          <w:color w:val="0000FF"/>
+          <w:lang w:val="en-US"/>
+        </w:rPr>
+        <w:t>#else</w:t>
+      </w:r>
+    </w:p>
+    <w:p>
+      <w:pPr>
+        <w:pStyle w:val="Kodrdowy"/>
+        <w:rPr>
+          <w:lang w:val="en-US"/>
+        </w:rPr>
+      </w:pPr>
+      <w:r>
+        <w:rPr>
+          <w:lang w:val="en-US"/>
+        </w:rPr>
+        <w:t xml:space="preserve">    ret = lldHx8347Attach(); </w:t>
+      </w:r>
+      <w:r>
+        <w:rPr>
+          <w:color w:val="008000"/>
+          <w:lang w:val="en-US"/>
+        </w:rPr>
+        <w:t>// Select HX8347 graphics controller</w:t>
+      </w:r>
+    </w:p>
+    <w:p>
+      <w:pPr>
+        <w:pStyle w:val="Kodrdowy"/>
+        <w:rPr>
+          <w:color w:val="0000FF"/>
+        </w:rPr>
+      </w:pPr>
+      <w:r>
+        <w:rPr>
+          <w:color w:val="0000FF"/>
+        </w:rPr>
+        <w:t>#endif</w:t>
       </w:r>
     </w:p>
     <w:p>
@@ -6717,193 +7429,851 @@
         <w:ind w:firstLine="0"/>
       </w:pPr>
       <w:r>
-        <w:t>Jako baza pod uniwersalny projekt do realizacji innych</w:t>
-      </w:r>
+        <w:t>Znaczenie funkcji</w:t>
+      </w:r>
+      <w:r>
+        <w:t xml:space="preserve"> zostanie dokładnie</w:t>
+      </w:r>
+      <w:r>
+        <w:t xml:space="preserve"> </w:t>
+      </w:r>
+      <w:r>
+        <w:rPr>
+          <w:rFonts w:ascii="Courier New" w:hAnsi="Courier New" w:cs="Courier New"/>
+          <w:sz w:val="22"/>
+        </w:rPr>
+        <w:t>lldXXXAttach()</w:t>
+      </w:r>
+      <w:r>
+        <w:t xml:space="preserve"> zostanie opisane w dalszej części pracy (patrz </w:t>
+      </w:r>
+      <w:r>
+        <w:fldChar w:fldCharType="begin"/>
+      </w:r>
+      <w:r>
+        <w:instrText xml:space="preserve"> REF _Ref347439762 \r \h </w:instrText>
+      </w:r>
+      <w:r>
+        <w:fldChar w:fldCharType="separate"/>
+      </w:r>
+      <w:r>
+        <w:t>2.3.3</w:t>
+      </w:r>
+      <w:r>
+        <w:fldChar w:fldCharType="end"/>
+      </w:r>
+      <w:r>
+        <w:t xml:space="preserve"> na stronie </w:t>
+      </w:r>
+      <w:r>
+        <w:fldChar w:fldCharType="begin"/>
+      </w:r>
+      <w:r>
+        <w:instrText xml:space="preserve"> PAGEREF _Ref347439765 \h </w:instrText>
+      </w:r>
+      <w:r>
+        <w:fldChar w:fldCharType="separate"/>
+      </w:r>
+      <w:r>
+        <w:rPr>
+          <w:noProof/>
+        </w:rPr>
+        <w:t>5</w:t>
+      </w:r>
+      <w:r>
+        <w:fldChar w:fldCharType="end"/>
+      </w:r>
+      <w:r>
+        <w:t>).</w:t>
+      </w:r>
+    </w:p>
+    <w:p>
+      <w:pPr>
+        <w:pStyle w:val="Nagwek3"/>
+      </w:pPr>
+      <w:bookmarkStart w:id="41" w:name="_Ref347416350"/>
+      <w:bookmarkStart w:id="42" w:name="_Toc347422928"/>
+      <w:r>
+        <w:lastRenderedPageBreak/>
+        <w:t>Board init</w:t>
+      </w:r>
+      <w:bookmarkEnd w:id="41"/>
+      <w:bookmarkEnd w:id="42"/>
     </w:p>
     <w:p>
       <w:pPr>
         <w:ind w:firstLine="0"/>
       </w:pPr>
       <w:r>
-        <w:t>Przykład z zmiana wyswietlacza</w:t>
+        <w:t xml:space="preserve">Pierwszym bardzo prostym elementem warstwy abstrakcji sprzętu jest moduł inicjalizacji </w:t>
+      </w:r>
+      <w:r>
+        <w:t xml:space="preserve">systemu do współpracy z płytą </w:t>
+      </w:r>
+      <w:r>
+        <w:t>PCB</w:t>
+      </w:r>
+      <w:r>
+        <w:t>,</w:t>
+      </w:r>
+      <w:r>
+        <w:t xml:space="preserve"> na</w:t>
+      </w:r>
+      <w:r>
+        <w:t xml:space="preserve"> potrzeb</w:t>
+      </w:r>
+      <w:r>
+        <w:t xml:space="preserve">y której kompilowane jest oprogramowanie. </w:t>
+      </w:r>
+    </w:p>
+    <w:p>
+      <w:pPr>
+        <w:ind w:firstLine="708"/>
+      </w:pPr>
+      <w:r>
+        <w:t>W strukturze katalogów zawarty został katalog „boards”. W jego wnętrzu znajdują się podkatalogi przypisane do konkretnych płyt. Poprzez ustawienia projektu wybieramy który z tych katalogów ma zostać dołączony do kompilacji</w:t>
+      </w:r>
+      <w:r>
+        <w:t>. W ten sposób</w:t>
+      </w:r>
+      <w:r>
+        <w:t xml:space="preserve"> wybieramy płytę do współpracy z którą będzie kompilowane oprogramowanie. Każdy z tych katalogów posiada dwa pliki board.c oraz board.h.</w:t>
+      </w:r>
+    </w:p>
+    <w:p>
+      <w:pPr>
+        <w:ind w:firstLine="708"/>
+      </w:pPr>
+      <w:r>
+        <w:t xml:space="preserve">W pliku nagłówkowym konieczne jest zdefiniowanie pewnych stałych </w:t>
+      </w:r>
+      <w:r>
+        <w:t>konfiguracyjnych</w:t>
+      </w:r>
+      <w:r>
+        <w:t>,</w:t>
+      </w:r>
+      <w:r>
+        <w:t xml:space="preserve"> </w:t>
+      </w:r>
+      <w:r>
+        <w:t>wymaganych przez system bądź niektóre sterowniki, oraz zdefiniowanie porów procesora do których podłączone są pewne urządzenia. Na przykład sterownik wyświetlacza, wymusza konieczność zdefiniowania orientacji ekranu</w:t>
+      </w:r>
+      <w:r>
+        <w:t>,</w:t>
+      </w:r>
+      <w:r>
+        <w:t xml:space="preserve"> oraz portu</w:t>
+      </w:r>
+      <w:r>
+        <w:t>,</w:t>
+      </w:r>
+      <w:r>
+        <w:t xml:space="preserve"> pod który podłączone jest sterowanie podświetleniem</w:t>
+      </w:r>
+      <w:r>
+        <w:t xml:space="preserve"> (patrz </w:t>
+      </w:r>
+      <w:r>
+        <w:fldChar w:fldCharType="begin"/>
+      </w:r>
+      <w:r>
+        <w:instrText xml:space="preserve"> REF _Ref347439200 \h </w:instrText>
+      </w:r>
+      <w:r>
+        <w:instrText xml:space="preserve"> \* MERGEFORMAT </w:instrText>
+      </w:r>
+      <w:r>
+        <w:fldChar w:fldCharType="separate"/>
+      </w:r>
+      <w:r>
+        <w:t xml:space="preserve">Kod źródłowy </w:t>
+      </w:r>
+      <w:r>
+        <w:rPr>
+          <w:noProof/>
+        </w:rPr>
+        <w:t>2</w:t>
+      </w:r>
+      <w:r>
+        <w:t>.</w:t>
+      </w:r>
+      <w:r>
+        <w:rPr>
+          <w:noProof/>
+        </w:rPr>
+        <w:t>1</w:t>
+      </w:r>
+      <w:r>
+        <w:fldChar w:fldCharType="end"/>
+      </w:r>
+      <w:r>
+        <w:t>)</w:t>
+      </w:r>
+      <w:r>
+        <w:t xml:space="preserve">. Natomiast </w:t>
+      </w:r>
+      <w:r>
+        <w:t>sterownik panelu dotykowego, fabrycznych wartości kalibracji</w:t>
+      </w:r>
+      <w:r>
+        <w:t>,</w:t>
+      </w:r>
+      <w:r>
+        <w:t xml:space="preserve"> oraz kanałów przetwornika analogowo cyfrowego</w:t>
+      </w:r>
+      <w:r>
+        <w:t>,</w:t>
+      </w:r>
+      <w:r>
+        <w:t xml:space="preserve"> do których jest on podłączony. Mogą się tutaj znaleźć również definicje określone i wykorzystywane później przez użytkownika. Taką definicją jest na przykład opisywana wcześniej LCD_FPGA. </w:t>
+      </w:r>
+    </w:p>
+    <w:p>
+      <w:pPr>
+        <w:pStyle w:val="PodpisKodu"/>
+      </w:pPr>
+      <w:r>
+        <w:rPr>
+          <w:b/>
+        </w:rPr>
+        <w:t xml:space="preserve">Kod źródłowy </w:t>
+      </w:r>
+      <w:r>
+        <w:rPr>
+          <w:b/>
+        </w:rPr>
+        <w:fldChar w:fldCharType="begin"/>
+      </w:r>
+      <w:r>
+        <w:rPr>
+          <w:b/>
+        </w:rPr>
+        <w:instrText xml:space="preserve"> STYLEREF 1 \s </w:instrText>
+      </w:r>
+      <w:r>
+        <w:rPr>
+          <w:b/>
+        </w:rPr>
+        <w:fldChar w:fldCharType="separate"/>
+      </w:r>
+      <w:r>
+        <w:rPr>
+          <w:b/>
+          <w:noProof/>
+        </w:rPr>
+        <w:t>2</w:t>
+      </w:r>
+      <w:r>
+        <w:rPr>
+          <w:b/>
+        </w:rPr>
+        <w:fldChar w:fldCharType="end"/>
+      </w:r>
+      <w:r>
+        <w:rPr>
+          <w:b/>
+        </w:rPr>
+        <w:t>.</w:t>
+      </w:r>
+      <w:r>
+        <w:rPr>
+          <w:b/>
+        </w:rPr>
+        <w:fldChar w:fldCharType="begin"/>
+      </w:r>
+      <w:r>
+        <w:rPr>
+          <w:b/>
+        </w:rPr>
+        <w:instrText xml:space="preserve"> SEQ Kod_źródłowy \* ARABIC \s 1 </w:instrText>
+      </w:r>
+      <w:r>
+        <w:rPr>
+          <w:b/>
+        </w:rPr>
+        <w:fldChar w:fldCharType="separate"/>
+      </w:r>
+      <w:r>
+        <w:rPr>
+          <w:b/>
+          <w:noProof/>
+        </w:rPr>
+        <w:t>2</w:t>
+      </w:r>
+      <w:r>
+        <w:rPr>
+          <w:b/>
+        </w:rPr>
+        <w:fldChar w:fldCharType="end"/>
+      </w:r>
+      <w:r>
+        <w:rPr>
+          <w:b/>
+        </w:rPr>
+        <w:t>.</w:t>
+      </w:r>
+      <w:r>
+        <w:t xml:space="preserve"> Konfiguracja sprzętowa sterownika wyświetlacza</w:t>
+      </w:r>
+    </w:p>
+    <w:p>
+      <w:pPr>
+        <w:pStyle w:val="Kodrdowy"/>
+        <w:rPr>
+          <w:color w:val="00B050"/>
+          <w:lang w:val="en-US"/>
+        </w:rPr>
+      </w:pPr>
+      <w:r>
+        <w:rPr>
+          <w:color w:val="00B050"/>
+          <w:lang w:val="en-US"/>
+        </w:rPr>
+        <w:t>//***************************************************</w:t>
+      </w:r>
+    </w:p>
+    <w:p>
+      <w:pPr>
+        <w:pStyle w:val="Kodrdowy"/>
+        <w:rPr>
+          <w:color w:val="00B050"/>
+          <w:lang w:val="en-US"/>
+        </w:rPr>
+      </w:pPr>
+      <w:r>
+        <w:rPr>
+          <w:color w:val="00B050"/>
+          <w:lang w:val="en-US"/>
+        </w:rPr>
+        <w:t>// BOARD Configuration</w:t>
+      </w:r>
+    </w:p>
+    <w:p>
+      <w:pPr>
+        <w:pStyle w:val="Kodrdowy"/>
+        <w:rPr>
+          <w:color w:val="00B050"/>
+          <w:lang w:val="en-US"/>
+        </w:rPr>
+      </w:pPr>
+      <w:r>
+        <w:rPr>
+          <w:color w:val="00B050"/>
+          <w:lang w:val="en-US"/>
+        </w:rPr>
+        <w:t>//***************************************************</w:t>
+      </w:r>
+    </w:p>
+    <w:p>
+      <w:pPr>
+        <w:pStyle w:val="Kodrdowy"/>
+        <w:rPr>
+          <w:lang w:val="en-US"/>
+        </w:rPr>
+      </w:pPr>
+      <w:r>
+        <w:rPr>
+          <w:color w:val="0000FF"/>
+          <w:lang w:val="en-US"/>
+        </w:rPr>
+        <w:t>#define</w:t>
+      </w:r>
+      <w:r>
+        <w:rPr>
+          <w:lang w:val="en-US"/>
+        </w:rPr>
+        <w:t xml:space="preserve"> LCD_ORIENTATION 90</w:t>
+      </w:r>
+    </w:p>
+    <w:p>
+      <w:pPr>
+        <w:pStyle w:val="Kodrdowy"/>
+        <w:rPr>
+          <w:lang w:val="en-US"/>
+        </w:rPr>
+      </w:pPr>
+      <w:r>
+        <w:rPr>
+          <w:color w:val="0000FF"/>
+          <w:lang w:val="en-US"/>
+        </w:rPr>
+        <w:t>#define</w:t>
+      </w:r>
+      <w:r>
+        <w:rPr>
+          <w:lang w:val="en-US"/>
+        </w:rPr>
+        <w:t xml:space="preserve"> LCD_FPGA</w:t>
+      </w:r>
+    </w:p>
+    <w:p>
+      <w:pPr>
+        <w:pStyle w:val="Kodrdowy"/>
+        <w:rPr>
+          <w:lang w:val="en-US"/>
+        </w:rPr>
+      </w:pPr>
+      <w:r>
+        <w:rPr>
+          <w:color w:val="0000FF"/>
+          <w:lang w:val="en-US"/>
+        </w:rPr>
+        <w:t>#define</w:t>
+      </w:r>
+      <w:r>
+        <w:rPr>
+          <w:lang w:val="en-US"/>
+        </w:rPr>
+        <w:t xml:space="preserve"> LCD_FPGA_TEST</w:t>
+      </w:r>
+    </w:p>
+    <w:p>
+      <w:pPr>
+        <w:pStyle w:val="Kodrdowy"/>
+        <w:rPr>
+          <w:color w:val="00B050"/>
+          <w:lang w:val="en-US"/>
+        </w:rPr>
+      </w:pPr>
+    </w:p>
+    <w:p>
+      <w:pPr>
+        <w:pStyle w:val="Kodrdowy"/>
+        <w:rPr>
+          <w:color w:val="00B050"/>
+          <w:lang w:val="en-US"/>
+        </w:rPr>
+      </w:pPr>
+      <w:r>
+        <w:rPr>
+          <w:color w:val="00B050"/>
+          <w:lang w:val="en-US"/>
+        </w:rPr>
+        <w:t>//***************************************************</w:t>
+      </w:r>
+    </w:p>
+    <w:p>
+      <w:pPr>
+        <w:pStyle w:val="Kodrdowy"/>
+        <w:rPr>
+          <w:color w:val="00B050"/>
+          <w:lang w:val="en-US"/>
+        </w:rPr>
+      </w:pPr>
+      <w:r>
+        <w:rPr>
+          <w:color w:val="00B050"/>
+          <w:lang w:val="en-US"/>
+        </w:rPr>
+        <w:t>// GPIO Definitions</w:t>
+      </w:r>
+    </w:p>
+    <w:p>
+      <w:pPr>
+        <w:pStyle w:val="Kodrdowy"/>
+        <w:rPr>
+          <w:color w:val="00B050"/>
+          <w:lang w:val="en-US"/>
+        </w:rPr>
+      </w:pPr>
+      <w:r>
+        <w:rPr>
+          <w:color w:val="00B050"/>
+          <w:lang w:val="en-US"/>
+        </w:rPr>
+        <w:t>//***************************************************</w:t>
+      </w:r>
+    </w:p>
+    <w:p>
+      <w:pPr>
+        <w:pStyle w:val="Kodrdowy"/>
+        <w:rPr>
+          <w:lang w:val="en-US"/>
+        </w:rPr>
+      </w:pPr>
+      <w:r>
+        <w:rPr>
+          <w:color w:val="0000FF"/>
+          <w:lang w:val="en-US"/>
+        </w:rPr>
+        <w:t>#ifdef</w:t>
+      </w:r>
+      <w:r>
+        <w:rPr>
+          <w:lang w:val="en-US"/>
+        </w:rPr>
+        <w:t xml:space="preserve"> LCD_FPGA</w:t>
+      </w:r>
+    </w:p>
+    <w:p>
+      <w:pPr>
+        <w:pStyle w:val="Kodrdowy"/>
+        <w:rPr>
+          <w:color w:val="00B050"/>
+          <w:lang w:val="en-US"/>
+        </w:rPr>
+      </w:pPr>
+      <w:r>
+        <w:rPr>
+          <w:color w:val="0000FF"/>
+          <w:lang w:val="en-US"/>
+        </w:rPr>
+        <w:t>#define</w:t>
+      </w:r>
+      <w:r>
+        <w:rPr>
+          <w:lang w:val="en-US"/>
+        </w:rPr>
+        <w:t xml:space="preserve"> LCD_BACKLIGHT_GPIO LATDbits.LATD2 </w:t>
+      </w:r>
+      <w:r>
+        <w:rPr>
+          <w:color w:val="00B050"/>
+          <w:lang w:val="en-US"/>
+        </w:rPr>
+        <w:t>// not used</w:t>
+      </w:r>
+    </w:p>
+    <w:p>
+      <w:pPr>
+        <w:pStyle w:val="Kodrdowy"/>
+        <w:rPr>
+          <w:lang w:val="en-US"/>
+        </w:rPr>
+      </w:pPr>
+      <w:r>
+        <w:rPr>
+          <w:color w:val="0000FF"/>
+          <w:lang w:val="en-US"/>
+        </w:rPr>
+        <w:t>#define</w:t>
+      </w:r>
+      <w:r>
+        <w:rPr>
+          <w:lang w:val="en-US"/>
+        </w:rPr>
+        <w:t xml:space="preserve"> LCD_RESET_GPIO LATCbits.LATC1 </w:t>
+      </w:r>
+      <w:r>
+        <w:rPr>
+          <w:color w:val="00B050"/>
+          <w:lang w:val="en-US"/>
+        </w:rPr>
+        <w:t>// not used</w:t>
+      </w:r>
+    </w:p>
+    <w:p>
+      <w:pPr>
+        <w:pStyle w:val="Kodrdowy"/>
+        <w:rPr>
+          <w:lang w:val="en-US"/>
+        </w:rPr>
+      </w:pPr>
+      <w:r>
+        <w:rPr>
+          <w:color w:val="0000FF"/>
+          <w:lang w:val="en-US"/>
+        </w:rPr>
+        <w:t>#define</w:t>
+      </w:r>
+      <w:r>
+        <w:rPr>
+          <w:lang w:val="en-US"/>
+        </w:rPr>
+        <w:t xml:space="preserve"> LCD_RS_GPIO LATBbits.LATB5</w:t>
+      </w:r>
+    </w:p>
+    <w:p>
+      <w:pPr>
+        <w:pStyle w:val="Kodrdowy"/>
+      </w:pPr>
+      <w:r>
+        <w:rPr>
+          <w:color w:val="0000FF"/>
+        </w:rPr>
+        <w:t>#define</w:t>
+      </w:r>
+      <w:r>
+        <w:t xml:space="preserve"> LCD_CS_GPIO LATAbits.LATA10</w:t>
+      </w:r>
+    </w:p>
+    <w:p>
+      <w:pPr>
+        <w:pStyle w:val="Kodrdowy"/>
+        <w:rPr>
+          <w:lang w:val="en-US"/>
+        </w:rPr>
+      </w:pPr>
+      <w:r>
+        <w:rPr>
+          <w:color w:val="0000FF"/>
+          <w:lang w:val="en-US"/>
+        </w:rPr>
+        <w:t>#else</w:t>
+      </w:r>
+    </w:p>
+    <w:p>
+      <w:pPr>
+        <w:pStyle w:val="Kodrdowy"/>
+        <w:rPr>
+          <w:lang w:val="en-US"/>
+        </w:rPr>
+      </w:pPr>
+      <w:r>
+        <w:rPr>
+          <w:color w:val="0000FF"/>
+          <w:lang w:val="en-US"/>
+        </w:rPr>
+        <w:t>#define</w:t>
+      </w:r>
+      <w:r>
+        <w:rPr>
+          <w:lang w:val="en-US"/>
+        </w:rPr>
+        <w:t xml:space="preserve"> LCD_BACKLIGHT_GPIO LATDbits.LATD2</w:t>
+      </w:r>
+    </w:p>
+    <w:p>
+      <w:pPr>
+        <w:pStyle w:val="Kodrdowy"/>
+        <w:rPr>
+          <w:lang w:val="en-US"/>
+        </w:rPr>
+      </w:pPr>
+      <w:r>
+        <w:rPr>
+          <w:color w:val="0000FF"/>
+          <w:lang w:val="en-US"/>
+        </w:rPr>
+        <w:t>#define</w:t>
+      </w:r>
+      <w:r>
+        <w:rPr>
+          <w:lang w:val="en-US"/>
+        </w:rPr>
+        <w:t xml:space="preserve"> LCD_RESET_GPIO LATCbits.LATC1</w:t>
+      </w:r>
+    </w:p>
+    <w:p>
+      <w:pPr>
+        <w:pStyle w:val="Kodrdowy"/>
+        <w:rPr>
+          <w:lang w:val="en-US"/>
+        </w:rPr>
+      </w:pPr>
+      <w:r>
+        <w:rPr>
+          <w:color w:val="0000FF"/>
+          <w:lang w:val="en-US"/>
+        </w:rPr>
+        <w:t>#define</w:t>
+      </w:r>
+      <w:r>
+        <w:rPr>
+          <w:lang w:val="en-US"/>
+        </w:rPr>
+        <w:t xml:space="preserve"> LCD_RS_GPIO LATBbits.LATB15</w:t>
+      </w:r>
+    </w:p>
+    <w:p>
+      <w:pPr>
+        <w:pStyle w:val="Kodrdowy"/>
+        <w:rPr>
+          <w:lang w:val="en-US"/>
+        </w:rPr>
+      </w:pPr>
+      <w:r>
+        <w:rPr>
+          <w:color w:val="0000FF"/>
+          <w:lang w:val="en-US"/>
+        </w:rPr>
+        <w:t>#define</w:t>
+      </w:r>
+      <w:r>
+        <w:rPr>
+          <w:lang w:val="en-US"/>
+        </w:rPr>
+        <w:t xml:space="preserve"> LCD_CS_GPIO LATBbits.LATB14</w:t>
+      </w:r>
+    </w:p>
+    <w:p>
+      <w:pPr>
+        <w:pStyle w:val="Kodrdowy"/>
+        <w:rPr>
+          <w:color w:val="0000FF"/>
+        </w:rPr>
+      </w:pPr>
+      <w:r>
+        <w:rPr>
+          <w:color w:val="0000FF"/>
+        </w:rPr>
+        <w:t>#endif</w:t>
       </w:r>
     </w:p>
     <w:p>
       <w:pPr>
         <w:pStyle w:val="Nagwek3"/>
       </w:pPr>
-      <w:bookmarkStart w:id="36" w:name="_Ref347416350"/>
-      <w:bookmarkStart w:id="37" w:name="_Toc347422928"/>
-      <w:r>
-        <w:t>Board init</w:t>
-      </w:r>
-      <w:bookmarkEnd w:id="36"/>
-      <w:bookmarkEnd w:id="37"/>
+      <w:bookmarkStart w:id="43" w:name="_Ref347416473"/>
+      <w:bookmarkStart w:id="44" w:name="_Toc347422929"/>
+      <w:r>
+        <w:lastRenderedPageBreak/>
+        <w:t>HLD</w:t>
+      </w:r>
+      <w:bookmarkEnd w:id="43"/>
+      <w:bookmarkEnd w:id="44"/>
     </w:p>
     <w:p>
       <w:pPr>
         <w:ind w:firstLine="0"/>
       </w:pPr>
       <w:r>
-        <w:t>Asdasdsad</w:t>
+        <w:t>Asdasdasdasd</w:t>
       </w:r>
     </w:p>
     <w:p>
       <w:pPr>
         <w:pStyle w:val="Nagwek3"/>
       </w:pPr>
-      <w:bookmarkStart w:id="38" w:name="_Ref347416473"/>
-      <w:bookmarkStart w:id="39" w:name="_Toc347422929"/>
-      <w:r>
-        <w:t>HLD</w:t>
-      </w:r>
-      <w:bookmarkEnd w:id="38"/>
-      <w:bookmarkEnd w:id="39"/>
+      <w:bookmarkStart w:id="45" w:name="_Toc347422930"/>
+      <w:bookmarkStart w:id="46" w:name="_Ref347439758"/>
+      <w:bookmarkStart w:id="47" w:name="_Ref347439762"/>
+      <w:bookmarkStart w:id="48" w:name="_Ref347439765"/>
+      <w:r>
+        <w:t>LLD</w:t>
+      </w:r>
+      <w:bookmarkEnd w:id="45"/>
+      <w:bookmarkEnd w:id="46"/>
+      <w:bookmarkEnd w:id="47"/>
+      <w:bookmarkEnd w:id="48"/>
     </w:p>
     <w:p>
       <w:pPr>
         <w:ind w:firstLine="0"/>
       </w:pPr>
       <w:r>
-        <w:t>Asdasdasdasd</w:t>
-      </w:r>
-    </w:p>
-    <w:p>
-      <w:pPr>
-        <w:pStyle w:val="Nagwek3"/>
-      </w:pPr>
-      <w:bookmarkStart w:id="40" w:name="_Toc347422930"/>
-      <w:r>
-        <w:t>LLD</w:t>
-      </w:r>
-      <w:bookmarkEnd w:id="40"/>
+        <w:t>Adasdasdasda</w:t>
+      </w:r>
+    </w:p>
+    <w:p>
+      <w:pPr>
+        <w:pStyle w:val="Nagwek4"/>
+      </w:pPr>
+      <w:bookmarkStart w:id="49" w:name="_Toc347422931"/>
+      <w:r>
+        <w:t>UART</w:t>
+      </w:r>
+      <w:bookmarkEnd w:id="49"/>
     </w:p>
     <w:p>
       <w:pPr>
         <w:ind w:firstLine="0"/>
       </w:pPr>
       <w:r>
-        <w:t>Adasdasdasda</w:t>
+        <w:t>Asdas</w:t>
       </w:r>
     </w:p>
     <w:p>
       <w:pPr>
         <w:pStyle w:val="Nagwek4"/>
       </w:pPr>
-      <w:bookmarkStart w:id="41" w:name="_Toc347422931"/>
-      <w:r>
-        <w:t>UART</w:t>
-      </w:r>
-      <w:bookmarkEnd w:id="41"/>
+      <w:bookmarkStart w:id="50" w:name="_Toc347422932"/>
+      <w:r>
+        <w:t>ADC</w:t>
+      </w:r>
+      <w:bookmarkEnd w:id="50"/>
     </w:p>
     <w:p>
       <w:pPr>
         <w:ind w:firstLine="0"/>
       </w:pPr>
       <w:r>
-        <w:t>Asdas</w:t>
+        <w:t>Asd</w:t>
       </w:r>
     </w:p>
     <w:p>
       <w:pPr>
         <w:pStyle w:val="Nagwek4"/>
       </w:pPr>
-      <w:bookmarkStart w:id="42" w:name="_Toc347422932"/>
-      <w:r>
-        <w:t>ADC</w:t>
-      </w:r>
-      <w:bookmarkEnd w:id="42"/>
+      <w:bookmarkStart w:id="51" w:name="_Toc347422933"/>
+      <w:r>
+        <w:t>IR</w:t>
+      </w:r>
+      <w:bookmarkEnd w:id="51"/>
     </w:p>
     <w:p>
       <w:pPr>
         <w:ind w:firstLine="0"/>
       </w:pPr>
       <w:r>
-        <w:t>Asd</w:t>
+        <w:t>Asdasd</w:t>
       </w:r>
     </w:p>
     <w:p>
       <w:pPr>
         <w:pStyle w:val="Nagwek4"/>
       </w:pPr>
-      <w:bookmarkStart w:id="43" w:name="_Toc347422933"/>
-      <w:r>
-        <w:t>IR</w:t>
-      </w:r>
-      <w:bookmarkEnd w:id="43"/>
+      <w:bookmarkStart w:id="52" w:name="_Toc347422934"/>
+      <w:r>
+        <w:t>AUDIO</w:t>
+      </w:r>
+      <w:bookmarkEnd w:id="52"/>
     </w:p>
     <w:p>
       <w:pPr>
         <w:ind w:firstLine="0"/>
       </w:pPr>
       <w:r>
-        <w:t>Asdasd</w:t>
+        <w:t>Asdasdasd</w:t>
       </w:r>
     </w:p>
     <w:p>
       <w:pPr>
         <w:pStyle w:val="Nagwek4"/>
       </w:pPr>
-      <w:bookmarkStart w:id="44" w:name="_Toc347422934"/>
+      <w:bookmarkStart w:id="53" w:name="_Toc347422935"/>
+      <w:r>
+        <w:t>SDMMC</w:t>
+      </w:r>
+      <w:bookmarkEnd w:id="53"/>
+    </w:p>
+    <w:p>
+      <w:pPr>
+        <w:ind w:firstLine="0"/>
+      </w:pPr>
+      <w:r>
+        <w:t>Asdasdsa</w:t>
+      </w:r>
+    </w:p>
+    <w:p>
+      <w:pPr>
+        <w:pStyle w:val="Nagwek4"/>
+      </w:pPr>
+      <w:bookmarkStart w:id="54" w:name="_Toc347422936"/>
+      <w:r>
+        <w:t>LCD</w:t>
+      </w:r>
+      <w:bookmarkEnd w:id="54"/>
+    </w:p>
+    <w:p>
+      <w:pPr>
+        <w:ind w:firstLine="0"/>
+      </w:pPr>
+      <w:r>
+        <w:t>Asdasdas</w:t>
+      </w:r>
+    </w:p>
+    <w:p>
+      <w:pPr>
+        <w:pStyle w:val="Nagwek2"/>
+      </w:pPr>
+      <w:bookmarkStart w:id="55" w:name="_Toc347422937"/>
       <w:r>
         <w:lastRenderedPageBreak/>
-        <w:t>AUDIO</w:t>
-      </w:r>
-      <w:bookmarkEnd w:id="44"/>
-    </w:p>
-    <w:p>
-      <w:pPr>
-        <w:ind w:firstLine="0"/>
-      </w:pPr>
-      <w:r>
-        <w:t>Asdasdasd</w:t>
-      </w:r>
-    </w:p>
-    <w:p>
-      <w:pPr>
-        <w:pStyle w:val="Nagwek4"/>
-      </w:pPr>
-      <w:bookmarkStart w:id="45" w:name="_Toc347422935"/>
-      <w:r>
-        <w:t>SDMMC</w:t>
-      </w:r>
-      <w:bookmarkEnd w:id="45"/>
-    </w:p>
-    <w:p>
-      <w:pPr>
-        <w:ind w:firstLine="0"/>
-      </w:pPr>
-      <w:r>
-        <w:t>Asdasdsa</w:t>
-      </w:r>
-    </w:p>
-    <w:p>
-      <w:pPr>
-        <w:pStyle w:val="Nagwek4"/>
-      </w:pPr>
-      <w:bookmarkStart w:id="46" w:name="_Toc347422936"/>
-      <w:r>
-        <w:t>LCD</w:t>
-      </w:r>
-      <w:bookmarkEnd w:id="46"/>
-    </w:p>
-    <w:p>
-      <w:pPr>
-        <w:ind w:firstLine="0"/>
-      </w:pPr>
-      <w:r>
-        <w:t>Asdasdas</w:t>
-      </w:r>
-    </w:p>
-    <w:p>
-      <w:pPr>
-        <w:pStyle w:val="Nagwek2"/>
-      </w:pPr>
-      <w:bookmarkStart w:id="47" w:name="_Toc347422937"/>
-      <w:r>
         <w:t>Biblioteki</w:t>
       </w:r>
-      <w:bookmarkEnd w:id="47"/>
+      <w:bookmarkEnd w:id="55"/>
     </w:p>
     <w:p>
       <w:pPr>
@@ -6923,12 +8293,12 @@
           <w:numId w:val="0"/>
         </w:numPr>
       </w:pPr>
-      <w:bookmarkStart w:id="48" w:name="_Toc347422938"/>
+      <w:bookmarkStart w:id="56" w:name="_Toc347422938"/>
       <w:r>
         <w:lastRenderedPageBreak/>
         <w:t>Bibliografia</w:t>
       </w:r>
-      <w:bookmarkEnd w:id="48"/>
+      <w:bookmarkEnd w:id="56"/>
     </w:p>
     <w:p>
       <w:pPr>
@@ -7251,7 +8621,59 @@
         <w:rPr>
           <w:lang w:val="en-US"/>
         </w:rPr>
-        <w:t xml:space="preserve">[10] Nicolas Melot: </w:t>
+        <w:t>[10] Dominic Sweetman</w:t>
+      </w:r>
+      <w:r>
+        <w:rPr>
+          <w:lang w:val="en-US"/>
+        </w:rPr>
+        <w:t>:</w:t>
+      </w:r>
+      <w:r>
+        <w:rPr>
+          <w:i/>
+          <w:lang w:val="en-US"/>
+        </w:rPr>
+        <w:t xml:space="preserve"> See MIPS® Run - Second Edition</w:t>
+      </w:r>
+      <w:r>
+        <w:rPr>
+          <w:lang w:val="en-US"/>
+        </w:rPr>
+        <w:t>, Elsevier</w:t>
+      </w:r>
+      <w:r>
+        <w:rPr>
+          <w:lang w:val="en-US"/>
+        </w:rPr>
+        <w:t>, San Francisco, 2007</w:t>
+      </w:r>
+    </w:p>
+    <w:p>
+      <w:pPr>
+        <w:ind w:firstLine="0"/>
+        <w:jc w:val="left"/>
+        <w:rPr>
+          <w:lang w:val="en-US"/>
+        </w:rPr>
+      </w:pPr>
+      <w:r>
+        <w:rPr>
+          <w:lang w:val="en-US"/>
+        </w:rPr>
+        <w:t>[1</w:t>
+      </w:r>
+      <w:r>
+        <w:rPr>
+          <w:lang w:val="en-US"/>
+        </w:rPr>
+        <w:t>1</w:t>
+      </w:r>
+      <w:r>
+        <w:rPr>
+          <w:lang w:val="en-US"/>
+        </w:rPr>
+        <w:t xml:space="preserve">] Nicolas Melot: </w:t>
       </w:r>
       <w:r>
         <w:rPr>
@@ -7301,7 +8723,19 @@
         <w:rPr>
           <w:lang w:val="en-US"/>
         </w:rPr>
-        <w:t xml:space="preserve">[11] Rich Goyette: </w:t>
+        <w:t>[1</w:t>
+      </w:r>
+      <w:r>
+        <w:rPr>
+          <w:lang w:val="en-US"/>
+        </w:rPr>
+        <w:t>2</w:t>
+      </w:r>
+      <w:r>
+        <w:rPr>
+          <w:lang w:val="en-US"/>
+        </w:rPr>
+        <w:t xml:space="preserve">] Rich Goyette: </w:t>
       </w:r>
       <w:r>
         <w:rPr>
@@ -7786,9 +9220,6 @@
     <w:p>
       <w:pPr>
         <w:pStyle w:val="Tekstprzypisudolnego"/>
-        <w:rPr>
-          <w:lang w:val="en-US"/>
-        </w:rPr>
       </w:pPr>
       <w:r>
         <w:rPr>
@@ -7797,37 +9228,10 @@
         <w:footnoteRef/>
       </w:r>
       <w:r>
-        <w:t xml:space="preserve"> Odczyt animacji: 15</w:t>
-      </w:r>
-      <w:r>
-        <w:t xml:space="preserve"> </w:t>
-      </w:r>
-      <w:r>
-        <w:t>fps, 40</w:t>
-      </w:r>
-      <w:r>
-        <w:t xml:space="preserve"> </w:t>
-      </w:r>
-      <w:r>
-        <w:t xml:space="preserve">kB na jedną klatkę obrazu. </w:t>
-      </w:r>
-      <w:r>
-        <w:rPr>
-          <w:lang w:val="en-US"/>
-        </w:rPr>
-        <w:t>Wymagana prędkość odczytu 600</w:t>
-      </w:r>
-      <w:r>
-        <w:rPr>
-          <w:lang w:val="en-US"/>
-        </w:rPr>
-        <w:t xml:space="preserve"> </w:t>
-      </w:r>
-      <w:r>
-        <w:rPr>
-          <w:lang w:val="en-US"/>
-        </w:rPr>
-        <w:t>kB/s</w:t>
+        <w:t xml:space="preserve"> Odczyt animacji: 15 fps, 40 kB na jedną klatkę obrazu. </w:t>
+      </w:r>
+      <w:r>
+        <w:t>Wymagana prędkość odczytu 600 kB/s</w:t>
       </w:r>
     </w:p>
   </w:footnote>
@@ -7872,6 +9276,28 @@
           <w:lang w:val="en-US"/>
         </w:rPr>
         <w:t xml:space="preserve"> (ang. Hadrware Abstraction Layer – HAL)</w:t>
+      </w:r>
+    </w:p>
+  </w:footnote>
+  <w:footnote w:id="16">
+    <w:p>
+      <w:pPr>
+        <w:pStyle w:val="Tekstprzypisudolnego"/>
+        <w:rPr>
+          <w:lang w:val="en-US"/>
+        </w:rPr>
+      </w:pPr>
+      <w:r>
+        <w:rPr>
+          <w:rStyle w:val="Odwoanieprzypisudolnego"/>
+        </w:rPr>
+        <w:footnoteRef/>
+      </w:r>
+      <w:r>
+        <w:rPr>
+          <w:lang w:val="en-US"/>
+        </w:rPr>
+        <w:t xml:space="preserve"> (ang. Exception Program Counter – EPC)</w:t>
       </w:r>
     </w:p>
   </w:footnote>
@@ -7883,7 +9309,7 @@
   <w:abstractNum w:abstractNumId="0">
     <w:nsid w:val="FFFFFF7C"/>
     <w:multiLevelType w:val="singleLevel"/>
-    <w:tmpl w:val="28406E92"/>
+    <w:tmpl w:val="348EB00E"/>
     <w:lvl w:ilvl="0">
       <w:start w:val="1"/>
       <w:numFmt w:val="decimal"/>
@@ -7900,7 +9326,7 @@
   <w:abstractNum w:abstractNumId="1">
     <w:nsid w:val="FFFFFF7D"/>
     <w:multiLevelType w:val="singleLevel"/>
-    <w:tmpl w:val="D812C8D2"/>
+    <w:tmpl w:val="7C600FEA"/>
     <w:lvl w:ilvl="0">
       <w:start w:val="1"/>
       <w:numFmt w:val="decimal"/>
@@ -7917,7 +9343,7 @@
   <w:abstractNum w:abstractNumId="2">
     <w:nsid w:val="FFFFFF7E"/>
     <w:multiLevelType w:val="singleLevel"/>
-    <w:tmpl w:val="7BCE0A74"/>
+    <w:tmpl w:val="727690B2"/>
     <w:lvl w:ilvl="0">
       <w:start w:val="1"/>
       <w:numFmt w:val="decimal"/>
@@ -7934,7 +9360,7 @@
   <w:abstractNum w:abstractNumId="3">
     <w:nsid w:val="FFFFFF7F"/>
     <w:multiLevelType w:val="singleLevel"/>
-    <w:tmpl w:val="C87A772C"/>
+    <w:tmpl w:val="C22CAEF6"/>
     <w:lvl w:ilvl="0">
       <w:start w:val="1"/>
       <w:numFmt w:val="decimal"/>
@@ -7951,7 +9377,7 @@
   <w:abstractNum w:abstractNumId="4">
     <w:nsid w:val="FFFFFF80"/>
     <w:multiLevelType w:val="singleLevel"/>
-    <w:tmpl w:val="95DEF09A"/>
+    <w:tmpl w:val="9D8480EE"/>
     <w:lvl w:ilvl="0">
       <w:start w:val="1"/>
       <w:numFmt w:val="bullet"/>
@@ -7971,7 +9397,7 @@
   <w:abstractNum w:abstractNumId="5">
     <w:nsid w:val="FFFFFF81"/>
     <w:multiLevelType w:val="singleLevel"/>
-    <w:tmpl w:val="318AFD64"/>
+    <w:tmpl w:val="9B6ADCF8"/>
     <w:lvl w:ilvl="0">
       <w:start w:val="1"/>
       <w:numFmt w:val="bullet"/>
@@ -7991,7 +9417,7 @@
   <w:abstractNum w:abstractNumId="6">
     <w:nsid w:val="FFFFFF82"/>
     <w:multiLevelType w:val="singleLevel"/>
-    <w:tmpl w:val="351CE0C6"/>
+    <w:tmpl w:val="0E3A471E"/>
     <w:lvl w:ilvl="0">
       <w:start w:val="1"/>
       <w:numFmt w:val="bullet"/>
@@ -8011,7 +9437,7 @@
   <w:abstractNum w:abstractNumId="7">
     <w:nsid w:val="FFFFFF83"/>
     <w:multiLevelType w:val="singleLevel"/>
-    <w:tmpl w:val="B5F40958"/>
+    <w:tmpl w:val="E24E8C74"/>
     <w:lvl w:ilvl="0">
       <w:start w:val="1"/>
       <w:numFmt w:val="bullet"/>
@@ -8031,7 +9457,7 @@
   <w:abstractNum w:abstractNumId="8">
     <w:nsid w:val="FFFFFF88"/>
     <w:multiLevelType w:val="singleLevel"/>
-    <w:tmpl w:val="634E1690"/>
+    <w:tmpl w:val="2E56041C"/>
     <w:lvl w:ilvl="0">
       <w:start w:val="1"/>
       <w:numFmt w:val="decimal"/>
@@ -8048,7 +9474,7 @@
   <w:abstractNum w:abstractNumId="9">
     <w:nsid w:val="FFFFFF89"/>
     <w:multiLevelType w:val="singleLevel"/>
-    <w:tmpl w:val="99527720"/>
+    <w:tmpl w:val="0DF00A8E"/>
     <w:lvl w:ilvl="0">
       <w:start w:val="1"/>
       <w:numFmt w:val="bullet"/>
@@ -9988,6 +11414,80 @@
       <w:spacing w:before="624" w:after="227"/>
     </w:pPr>
   </w:style>
+  <w:style w:type="paragraph" w:customStyle="1" w:styleId="PodpisKodu">
+    <w:name w:val="Podpis Kodu"/>
+    <w:basedOn w:val="Normalny"/>
+    <w:next w:val="Kodrdowy"/>
+    <w:qFormat/>
+    <w:rsid w:val="007A00BE"/>
+    <w:pPr>
+      <w:pBdr>
+        <w:top w:val="single" w:sz="4" w:space="1" w:color="808080" w:themeColor="background1" w:themeShade="80"/>
+        <w:bottom w:val="single" w:sz="4" w:space="1" w:color="808080" w:themeColor="background1" w:themeShade="80"/>
+      </w:pBdr>
+      <w:spacing w:before="397"/>
+      <w:ind w:firstLine="0"/>
+    </w:pPr>
+  </w:style>
+  <w:style w:type="paragraph" w:customStyle="1" w:styleId="Kodrdowy">
+    <w:name w:val="Kod źródłowy"/>
+    <w:basedOn w:val="Normalny"/>
+    <w:qFormat/>
+    <w:rsid w:val="008E40A8"/>
+    <w:pPr>
+      <w:pBdr>
+        <w:bottom w:val="single" w:sz="4" w:space="7" w:color="808080" w:themeColor="background1" w:themeShade="80"/>
+      </w:pBdr>
+      <w:spacing w:before="140" w:after="397"/>
+      <w:ind w:firstLine="0"/>
+      <w:contextualSpacing/>
+      <w:jc w:val="left"/>
+    </w:pPr>
+    <w:rPr>
+      <w:rFonts w:ascii="Courier New" w:hAnsi="Courier New"/>
+      <w:sz w:val="22"/>
+    </w:rPr>
+  </w:style>
+  <w:style w:type="paragraph" w:styleId="Tekstprzypisukocowego">
+    <w:name w:val="endnote text"/>
+    <w:basedOn w:val="Normalny"/>
+    <w:link w:val="TekstprzypisukocowegoZnak"/>
+    <w:uiPriority w:val="99"/>
+    <w:semiHidden/>
+    <w:unhideWhenUsed/>
+    <w:rsid w:val="005519B6"/>
+    <w:pPr>
+      <w:spacing w:line="240" w:lineRule="auto"/>
+    </w:pPr>
+    <w:rPr>
+      <w:sz w:val="20"/>
+      <w:szCs w:val="20"/>
+    </w:rPr>
+  </w:style>
+  <w:style w:type="character" w:customStyle="1" w:styleId="TekstprzypisukocowegoZnak">
+    <w:name w:val="Tekst przypisu końcowego Znak"/>
+    <w:basedOn w:val="Domylnaczcionkaakapitu"/>
+    <w:link w:val="Tekstprzypisukocowego"/>
+    <w:uiPriority w:val="99"/>
+    <w:semiHidden/>
+    <w:rsid w:val="005519B6"/>
+    <w:rPr>
+      <w:rFonts w:ascii="Times New Roman" w:hAnsi="Times New Roman"/>
+      <w:sz w:val="20"/>
+      <w:szCs w:val="20"/>
+    </w:rPr>
+  </w:style>
+  <w:style w:type="character" w:styleId="Odwoanieprzypisukocowego">
+    <w:name w:val="endnote reference"/>
+    <w:basedOn w:val="Domylnaczcionkaakapitu"/>
+    <w:uiPriority w:val="99"/>
+    <w:semiHidden/>
+    <w:unhideWhenUsed/>
+    <w:rsid w:val="005519B6"/>
+    <w:rPr>
+      <w:vertAlign w:val="superscript"/>
+    </w:rPr>
+  </w:style>
 </w:styles>
 </file>
 
@@ -10958,6 +12458,80 @@
       <w:spacing w:before="624" w:after="227"/>
     </w:pPr>
   </w:style>
+  <w:style w:type="paragraph" w:customStyle="1" w:styleId="PodpisKodu">
+    <w:name w:val="Podpis Kodu"/>
+    <w:basedOn w:val="Normalny"/>
+    <w:next w:val="Kodrdowy"/>
+    <w:qFormat/>
+    <w:rsid w:val="007A00BE"/>
+    <w:pPr>
+      <w:pBdr>
+        <w:top w:val="single" w:sz="4" w:space="1" w:color="808080" w:themeColor="background1" w:themeShade="80"/>
+        <w:bottom w:val="single" w:sz="4" w:space="1" w:color="808080" w:themeColor="background1" w:themeShade="80"/>
+      </w:pBdr>
+      <w:spacing w:before="397"/>
+      <w:ind w:firstLine="0"/>
+    </w:pPr>
+  </w:style>
+  <w:style w:type="paragraph" w:customStyle="1" w:styleId="Kodrdowy">
+    <w:name w:val="Kod źródłowy"/>
+    <w:basedOn w:val="Normalny"/>
+    <w:qFormat/>
+    <w:rsid w:val="008E40A8"/>
+    <w:pPr>
+      <w:pBdr>
+        <w:bottom w:val="single" w:sz="4" w:space="7" w:color="808080" w:themeColor="background1" w:themeShade="80"/>
+      </w:pBdr>
+      <w:spacing w:before="140" w:after="397"/>
+      <w:ind w:firstLine="0"/>
+      <w:contextualSpacing/>
+      <w:jc w:val="left"/>
+    </w:pPr>
+    <w:rPr>
+      <w:rFonts w:ascii="Courier New" w:hAnsi="Courier New"/>
+      <w:sz w:val="22"/>
+    </w:rPr>
+  </w:style>
+  <w:style w:type="paragraph" w:styleId="Tekstprzypisukocowego">
+    <w:name w:val="endnote text"/>
+    <w:basedOn w:val="Normalny"/>
+    <w:link w:val="TekstprzypisukocowegoZnak"/>
+    <w:uiPriority w:val="99"/>
+    <w:semiHidden/>
+    <w:unhideWhenUsed/>
+    <w:rsid w:val="005519B6"/>
+    <w:pPr>
+      <w:spacing w:line="240" w:lineRule="auto"/>
+    </w:pPr>
+    <w:rPr>
+      <w:sz w:val="20"/>
+      <w:szCs w:val="20"/>
+    </w:rPr>
+  </w:style>
+  <w:style w:type="character" w:customStyle="1" w:styleId="TekstprzypisukocowegoZnak">
+    <w:name w:val="Tekst przypisu końcowego Znak"/>
+    <w:basedOn w:val="Domylnaczcionkaakapitu"/>
+    <w:link w:val="Tekstprzypisukocowego"/>
+    <w:uiPriority w:val="99"/>
+    <w:semiHidden/>
+    <w:rsid w:val="005519B6"/>
+    <w:rPr>
+      <w:rFonts w:ascii="Times New Roman" w:hAnsi="Times New Roman"/>
+      <w:sz w:val="20"/>
+      <w:szCs w:val="20"/>
+    </w:rPr>
+  </w:style>
+  <w:style w:type="character" w:styleId="Odwoanieprzypisukocowego">
+    <w:name w:val="endnote reference"/>
+    <w:basedOn w:val="Domylnaczcionkaakapitu"/>
+    <w:uiPriority w:val="99"/>
+    <w:semiHidden/>
+    <w:unhideWhenUsed/>
+    <w:rsid w:val="005519B6"/>
+    <w:rPr>
+      <w:vertAlign w:val="superscript"/>
+    </w:rPr>
+  </w:style>
 </w:styles>
 </file>
 
@@ -11264,7 +12838,7 @@
 </file>
 
 <file path=customXml/itemProps1.xml><?xml version="1.0" encoding="utf-8"?>
-<ds:datastoreItem xmlns:ds="http://schemas.openxmlformats.org/officeDocument/2006/customXml" ds:itemID="{13D51187-2DAF-4468-9947-D438B50C750B}">
+<ds:datastoreItem xmlns:ds="http://schemas.openxmlformats.org/officeDocument/2006/customXml" ds:itemID="{F8E2D635-05B7-49D6-A0FF-CDF7A72E78D2}">
   <ds:schemaRefs>
     <ds:schemaRef ds:uri="http://schemas.openxmlformats.org/officeDocument/2006/bibliography"/>
   </ds:schemaRefs>

</xml_diff>